<commit_message>
Read, Write Override Function
</commit_message>
<xml_diff>
--- a/MS1/FinalProject_MS1.docx
+++ b/MS1/FinalProject_MS1.docx
@@ -1,6 +1,6 @@
 
 <file path=word/document.xml><?xml version="1.0" encoding="utf-8"?>
-<w:document xmlns:wpc="http://schemas.microsoft.com/office/word/2010/wordprocessingCanvas" xmlns:cx="http://schemas.microsoft.com/office/drawing/2014/chartex" xmlns:cx1="http://schemas.microsoft.com/office/drawing/2015/9/8/chartex" xmlns:mc="http://schemas.openxmlformats.org/markup-compatibility/2006" xmlns:o="urn:schemas-microsoft-com:office:office" xmlns:r="http://schemas.openxmlformats.org/officeDocument/2006/relationships" xmlns:m="http://schemas.openxmlformats.org/officeDocument/2006/math" xmlns:v="urn:schemas-microsoft-com:vml" xmlns:wp14="http://schemas.microsoft.com/office/word/2010/wordprocessingDrawing" xmlns:wp="http://schemas.openxmlformats.org/drawingml/2006/wordprocessingDrawing" xmlns:w10="urn:schemas-microsoft-com:office:word" xmlns:w="http://schemas.openxmlformats.org/wordprocessingml/2006/main" xmlns:w14="http://schemas.microsoft.com/office/word/2010/wordml" xmlns:w15="http://schemas.microsoft.com/office/word/2012/wordml" xmlns:w16se="http://schemas.microsoft.com/office/word/2015/wordml/symex" xmlns:wpg="http://schemas.microsoft.com/office/word/2010/wordprocessingGroup" xmlns:wpi="http://schemas.microsoft.com/office/word/2010/wordprocessingInk" xmlns:wne="http://schemas.microsoft.com/office/word/2006/wordml" xmlns:wps="http://schemas.microsoft.com/office/word/2010/wordprocessingShape" mc:Ignorable="w14 w15 w16se wp14">
+<w:document xmlns:wpc="http://schemas.microsoft.com/office/word/2010/wordprocessingCanvas" xmlns:cx="http://schemas.microsoft.com/office/drawing/2014/chartex" xmlns:cx1="http://schemas.microsoft.com/office/drawing/2015/9/8/chartex" xmlns:cx2="http://schemas.microsoft.com/office/drawing/2015/10/21/chartex" xmlns:cx3="http://schemas.microsoft.com/office/drawing/2016/5/9/chartex" xmlns:cx4="http://schemas.microsoft.com/office/drawing/2016/5/10/chartex" xmlns:cx5="http://schemas.microsoft.com/office/drawing/2016/5/11/chartex" xmlns:cx6="http://schemas.microsoft.com/office/drawing/2016/5/12/chartex" xmlns:cx7="http://schemas.microsoft.com/office/drawing/2016/5/13/chartex" xmlns:cx8="http://schemas.microsoft.com/office/drawing/2016/5/14/chartex" xmlns:mc="http://schemas.openxmlformats.org/markup-compatibility/2006" xmlns:aink="http://schemas.microsoft.com/office/drawing/2016/ink" xmlns:am3d="http://schemas.microsoft.com/office/drawing/2017/model3d" xmlns:o="urn:schemas-microsoft-com:office:office" xmlns:r="http://schemas.openxmlformats.org/officeDocument/2006/relationships" xmlns:m="http://schemas.openxmlformats.org/officeDocument/2006/math" xmlns:v="urn:schemas-microsoft-com:vml" xmlns:wp14="http://schemas.microsoft.com/office/word/2010/wordprocessingDrawing" xmlns:wp="http://schemas.openxmlformats.org/drawingml/2006/wordprocessingDrawing" xmlns:w10="urn:schemas-microsoft-com:office:word" xmlns:w="http://schemas.openxmlformats.org/wordprocessingml/2006/main" xmlns:w14="http://schemas.microsoft.com/office/word/2010/wordml" xmlns:w15="http://schemas.microsoft.com/office/word/2012/wordml" xmlns:w16cid="http://schemas.microsoft.com/office/word/2016/wordml/cid" xmlns:w16se="http://schemas.microsoft.com/office/word/2015/wordml/symex" xmlns:wpg="http://schemas.microsoft.com/office/word/2010/wordprocessingGroup" xmlns:wpi="http://schemas.microsoft.com/office/word/2010/wordprocessingInk" xmlns:wne="http://schemas.microsoft.com/office/word/2006/wordml" xmlns:wps="http://schemas.microsoft.com/office/word/2010/wordprocessingShape" mc:Ignorable="w14 w15 w16se w16cid wp14">
   <w:body>
     <w:p>
       <w:pPr>
@@ -427,7 +427,6 @@
       <w:pPr>
         <w:ind w:left="1440" w:hanging="1440"/>
       </w:pPr>
-      <w:proofErr w:type="gramStart"/>
       <w:r>
         <w:rPr>
           <w:b/>
@@ -440,7 +439,6 @@
         </w:rPr>
         <w:t>Good</w:t>
       </w:r>
-      <w:proofErr w:type="gramEnd"/>
       <w:r>
         <w:rPr>
           <w:b/>
@@ -1933,84 +1931,59 @@
         <w:t xml:space="preserve"> is readable by</w:t>
       </w:r>
       <w:r>
+        <w:t xml:space="preserve"> an</w:t>
+      </w:r>
+      <w:r>
         <w:t xml:space="preserve"> </w:t>
       </w:r>
-      <w:proofErr w:type="gramStart"/>
-      <w:r>
-        <w:t>an</w:t>
-      </w:r>
-      <w:proofErr w:type="gramEnd"/>
+      <w:r>
+        <w:rPr>
+          <w:rFonts w:ascii="Consolas" w:hAnsi="Consolas"/>
+          <w:b/>
+          <w:sz w:val="22"/>
+        </w:rPr>
+        <w:t>std::</w:t>
+      </w:r>
+      <w:proofErr w:type="spellStart"/>
+      <w:r>
+        <w:rPr>
+          <w:rFonts w:ascii="Consolas" w:hAnsi="Consolas"/>
+          <w:b/>
+          <w:sz w:val="22"/>
+        </w:rPr>
+        <w:t>i</w:t>
+      </w:r>
+      <w:r>
+        <w:rPr>
+          <w:rFonts w:ascii="Consolas" w:hAnsi="Consolas"/>
+          <w:b/>
+          <w:sz w:val="22"/>
+        </w:rPr>
+        <w:t>stream</w:t>
+      </w:r>
+      <w:proofErr w:type="spellEnd"/>
       <w:r>
         <w:t xml:space="preserve"> </w:t>
       </w:r>
-      <w:proofErr w:type="spellStart"/>
+      <w:r>
+        <w:t xml:space="preserve">object </w:t>
+      </w:r>
+      <w:r>
+        <w:t>and printable by</w:t>
+      </w:r>
+      <w:r>
+        <w:t xml:space="preserve"> an</w:t>
+      </w:r>
+      <w:r>
+        <w:t xml:space="preserve"> </w:t>
+      </w:r>
       <w:r>
         <w:rPr>
           <w:rFonts w:ascii="Consolas" w:hAnsi="Consolas"/>
           <w:b/>
           <w:sz w:val="22"/>
         </w:rPr>
-        <w:t>std</w:t>
-      </w:r>
-      <w:proofErr w:type="spellEnd"/>
-      <w:r>
-        <w:rPr>
-          <w:rFonts w:ascii="Consolas" w:hAnsi="Consolas"/>
-          <w:b/>
-          <w:sz w:val="22"/>
-        </w:rPr>
-        <w:t>::</w:t>
-      </w:r>
-      <w:proofErr w:type="spellStart"/>
-      <w:r>
-        <w:rPr>
-          <w:rFonts w:ascii="Consolas" w:hAnsi="Consolas"/>
-          <w:b/>
-          <w:sz w:val="22"/>
-        </w:rPr>
-        <w:t>i</w:t>
-      </w:r>
-      <w:r>
-        <w:rPr>
-          <w:rFonts w:ascii="Consolas" w:hAnsi="Consolas"/>
-          <w:b/>
-          <w:sz w:val="22"/>
-        </w:rPr>
-        <w:t>stream</w:t>
-      </w:r>
-      <w:proofErr w:type="spellEnd"/>
-      <w:r>
-        <w:t xml:space="preserve"> </w:t>
-      </w:r>
-      <w:r>
-        <w:t xml:space="preserve">object </w:t>
-      </w:r>
-      <w:r>
-        <w:t>and printable by</w:t>
-      </w:r>
-      <w:r>
-        <w:t xml:space="preserve"> an</w:t>
-      </w:r>
-      <w:r>
-        <w:t xml:space="preserve"> </w:t>
-      </w:r>
-      <w:proofErr w:type="spellStart"/>
-      <w:r>
-        <w:rPr>
-          <w:rFonts w:ascii="Consolas" w:hAnsi="Consolas"/>
-          <w:b/>
-          <w:sz w:val="22"/>
-        </w:rPr>
-        <w:t>std</w:t>
-      </w:r>
-      <w:proofErr w:type="spellEnd"/>
-      <w:r>
-        <w:rPr>
-          <w:rFonts w:ascii="Consolas" w:hAnsi="Consolas"/>
-          <w:b/>
-          <w:sz w:val="22"/>
-        </w:rPr>
-        <w:t>::</w:t>
+        <w:t>std::</w:t>
       </w:r>
       <w:proofErr w:type="spellStart"/>
       <w:r>
@@ -2164,51 +2137,25 @@
           <w:highlight w:val="white"/>
         </w:rPr>
       </w:pPr>
-      <w:proofErr w:type="spellStart"/>
-      <w:proofErr w:type="gramStart"/>
-      <w:r>
-        <w:rPr>
-          <w:rFonts w:ascii="Consolas" w:hAnsi="Consolas" w:cs="Consolas"/>
-          <w:b/>
-          <w:color w:val="000000"/>
-          <w:sz w:val="22"/>
-          <w:highlight w:val="white"/>
-        </w:rPr>
-        <w:t>const</w:t>
-      </w:r>
-      <w:proofErr w:type="spellEnd"/>
-      <w:proofErr w:type="gramEnd"/>
-      <w:r>
-        <w:rPr>
-          <w:rFonts w:ascii="Consolas" w:hAnsi="Consolas" w:cs="Consolas"/>
-          <w:b/>
-          <w:color w:val="000000"/>
-          <w:sz w:val="22"/>
-          <w:highlight w:val="white"/>
-        </w:rPr>
-        <w:t xml:space="preserve"> </w:t>
-      </w:r>
-      <w:proofErr w:type="spellStart"/>
-      <w:r>
-        <w:rPr>
-          <w:rFonts w:ascii="Consolas" w:hAnsi="Consolas" w:cs="Consolas"/>
-          <w:b/>
-          <w:color w:val="000000"/>
-          <w:sz w:val="22"/>
-          <w:highlight w:val="white"/>
-        </w:rPr>
-        <w:t>int</w:t>
-      </w:r>
-      <w:proofErr w:type="spellEnd"/>
-      <w:r>
-        <w:rPr>
-          <w:rFonts w:ascii="Consolas" w:hAnsi="Consolas" w:cs="Consolas"/>
-          <w:b/>
-          <w:color w:val="000000"/>
-          <w:sz w:val="22"/>
-          <w:highlight w:val="white"/>
-        </w:rPr>
-        <w:t xml:space="preserve"> </w:t>
+      <w:r>
+        <w:rPr>
+          <w:rFonts w:ascii="Consolas" w:hAnsi="Consolas" w:cs="Consolas"/>
+          <w:b/>
+          <w:color w:val="000000"/>
+          <w:sz w:val="22"/>
+          <w:highlight w:val="white"/>
+        </w:rPr>
+        <w:t xml:space="preserve">const </w:t>
+      </w:r>
+      <w:r>
+        <w:rPr>
+          <w:rFonts w:ascii="Consolas" w:hAnsi="Consolas" w:cs="Consolas"/>
+          <w:b/>
+          <w:color w:val="000000"/>
+          <w:sz w:val="22"/>
+          <w:highlight w:val="white"/>
+        </w:rPr>
+        <w:t xml:space="preserve">int </w:t>
       </w:r>
       <w:proofErr w:type="spellStart"/>
       <w:r>
@@ -2258,51 +2205,25 @@
           <w:highlight w:val="white"/>
         </w:rPr>
       </w:pPr>
-      <w:proofErr w:type="spellStart"/>
-      <w:proofErr w:type="gramStart"/>
-      <w:r>
-        <w:rPr>
-          <w:rFonts w:ascii="Consolas" w:hAnsi="Consolas" w:cs="Consolas"/>
-          <w:b/>
-          <w:color w:val="000000"/>
-          <w:sz w:val="22"/>
-          <w:highlight w:val="white"/>
-        </w:rPr>
-        <w:t>const</w:t>
-      </w:r>
-      <w:proofErr w:type="spellEnd"/>
-      <w:proofErr w:type="gramEnd"/>
-      <w:r>
-        <w:rPr>
-          <w:rFonts w:ascii="Consolas" w:hAnsi="Consolas" w:cs="Consolas"/>
-          <w:b/>
-          <w:color w:val="000000"/>
-          <w:sz w:val="22"/>
-          <w:highlight w:val="white"/>
-        </w:rPr>
-        <w:t xml:space="preserve"> </w:t>
-      </w:r>
-      <w:proofErr w:type="spellStart"/>
-      <w:r>
-        <w:rPr>
-          <w:rFonts w:ascii="Consolas" w:hAnsi="Consolas" w:cs="Consolas"/>
-          <w:b/>
-          <w:color w:val="000000"/>
-          <w:sz w:val="22"/>
-          <w:highlight w:val="white"/>
-        </w:rPr>
-        <w:t>int</w:t>
-      </w:r>
-      <w:proofErr w:type="spellEnd"/>
-      <w:r>
-        <w:rPr>
-          <w:rFonts w:ascii="Consolas" w:hAnsi="Consolas" w:cs="Consolas"/>
-          <w:b/>
-          <w:color w:val="000000"/>
-          <w:sz w:val="22"/>
-          <w:highlight w:val="white"/>
-        </w:rPr>
-        <w:t xml:space="preserve"> </w:t>
+      <w:r>
+        <w:rPr>
+          <w:rFonts w:ascii="Consolas" w:hAnsi="Consolas" w:cs="Consolas"/>
+          <w:b/>
+          <w:color w:val="000000"/>
+          <w:sz w:val="22"/>
+          <w:highlight w:val="white"/>
+        </w:rPr>
+        <w:t xml:space="preserve">const </w:t>
+      </w:r>
+      <w:r>
+        <w:rPr>
+          <w:rFonts w:ascii="Consolas" w:hAnsi="Consolas" w:cs="Consolas"/>
+          <w:b/>
+          <w:color w:val="000000"/>
+          <w:sz w:val="22"/>
+          <w:highlight w:val="white"/>
+        </w:rPr>
+        <w:t xml:space="preserve">int </w:t>
       </w:r>
       <w:proofErr w:type="spellStart"/>
       <w:r>
@@ -2351,51 +2272,25 @@
           <w:highlight w:val="white"/>
         </w:rPr>
       </w:pPr>
-      <w:proofErr w:type="spellStart"/>
-      <w:proofErr w:type="gramStart"/>
-      <w:r>
-        <w:rPr>
-          <w:rFonts w:ascii="Consolas" w:hAnsi="Consolas" w:cs="Consolas"/>
-          <w:b/>
-          <w:color w:val="000000"/>
-          <w:sz w:val="22"/>
-          <w:highlight w:val="white"/>
-        </w:rPr>
-        <w:t>const</w:t>
-      </w:r>
-      <w:proofErr w:type="spellEnd"/>
-      <w:proofErr w:type="gramEnd"/>
-      <w:r>
-        <w:rPr>
-          <w:rFonts w:ascii="Consolas" w:hAnsi="Consolas" w:cs="Consolas"/>
-          <w:b/>
-          <w:color w:val="000000"/>
-          <w:sz w:val="22"/>
-          <w:highlight w:val="white"/>
-        </w:rPr>
-        <w:t xml:space="preserve"> </w:t>
-      </w:r>
-      <w:proofErr w:type="spellStart"/>
-      <w:r>
-        <w:rPr>
-          <w:rFonts w:ascii="Consolas" w:hAnsi="Consolas" w:cs="Consolas"/>
-          <w:b/>
-          <w:color w:val="000000"/>
-          <w:sz w:val="22"/>
-          <w:highlight w:val="white"/>
-        </w:rPr>
-        <w:t>int</w:t>
-      </w:r>
-      <w:proofErr w:type="spellEnd"/>
-      <w:r>
-        <w:rPr>
-          <w:rFonts w:ascii="Consolas" w:hAnsi="Consolas" w:cs="Consolas"/>
-          <w:b/>
-          <w:color w:val="000000"/>
-          <w:sz w:val="22"/>
-          <w:highlight w:val="white"/>
-        </w:rPr>
-        <w:t xml:space="preserve"> </w:t>
+      <w:r>
+        <w:rPr>
+          <w:rFonts w:ascii="Consolas" w:hAnsi="Consolas" w:cs="Consolas"/>
+          <w:b/>
+          <w:color w:val="000000"/>
+          <w:sz w:val="22"/>
+          <w:highlight w:val="white"/>
+        </w:rPr>
+        <w:t xml:space="preserve">const </w:t>
+      </w:r>
+      <w:r>
+        <w:rPr>
+          <w:rFonts w:ascii="Consolas" w:hAnsi="Consolas" w:cs="Consolas"/>
+          <w:b/>
+          <w:color w:val="000000"/>
+          <w:sz w:val="22"/>
+          <w:highlight w:val="white"/>
+        </w:rPr>
+        <w:t xml:space="preserve">int </w:t>
       </w:r>
       <w:proofErr w:type="spellStart"/>
       <w:r>
@@ -3612,18 +3507,7 @@
           <w:sz w:val="22"/>
           <w:highlight w:val="white"/>
         </w:rPr>
-        <w:t>DAY_</w:t>
-      </w:r>
-      <w:proofErr w:type="gramStart"/>
-      <w:r>
-        <w:rPr>
-          <w:rFonts w:ascii="Consolas" w:hAnsi="Consolas" w:cs="Consolas"/>
-          <w:b/>
-          <w:color w:val="6F008A"/>
-          <w:sz w:val="22"/>
-          <w:highlight w:val="white"/>
-        </w:rPr>
-        <w:t>ERROR</w:t>
+        <w:t>DAY_ERROR</w:t>
       </w:r>
       <w:r>
         <w:rPr>
@@ -3644,7 +3528,6 @@
         </w:rPr>
         <w:t>2</w:t>
       </w:r>
-      <w:proofErr w:type="gramEnd"/>
       <w:r>
         <w:rPr>
           <w:rFonts w:ascii="Consolas" w:hAnsi="Consolas" w:cs="Consolas"/>
@@ -3678,18 +3561,7 @@
           <w:sz w:val="22"/>
           <w:highlight w:val="white"/>
         </w:rPr>
-        <w:t>MON_</w:t>
-      </w:r>
-      <w:proofErr w:type="gramStart"/>
-      <w:r>
-        <w:rPr>
-          <w:rFonts w:ascii="Consolas" w:hAnsi="Consolas" w:cs="Consolas"/>
-          <w:b/>
-          <w:color w:val="6F008A"/>
-          <w:sz w:val="22"/>
-          <w:highlight w:val="white"/>
-        </w:rPr>
-        <w:t>ERROR</w:t>
+        <w:t>MON_ERROR</w:t>
       </w:r>
       <w:r>
         <w:rPr>
@@ -3711,7 +3583,6 @@
         </w:rPr>
         <w:t>3</w:t>
       </w:r>
-      <w:proofErr w:type="gramEnd"/>
       <w:r>
         <w:rPr>
           <w:rFonts w:ascii="Consolas" w:hAnsi="Consolas" w:cs="Consolas"/>
@@ -3758,7 +3629,6 @@
         </w:rPr>
         <w:t xml:space="preserve"> </w:t>
       </w:r>
-      <w:proofErr w:type="gramStart"/>
       <w:r>
         <w:rPr>
           <w:rFonts w:ascii="Consolas" w:hAnsi="Consolas" w:cs="Consolas"/>
@@ -3777,18 +3647,7 @@
           <w:sz w:val="22"/>
           <w:highlight w:val="white"/>
         </w:rPr>
-        <w:t xml:space="preserve">  --</w:t>
-      </w:r>
-      <w:proofErr w:type="gramEnd"/>
-      <w:r>
-        <w:rPr>
-          <w:rFonts w:ascii="Consolas" w:hAnsi="Consolas" w:cs="Consolas"/>
-          <w:b/>
-          <w:color w:val="000000"/>
-          <w:sz w:val="22"/>
-          <w:highlight w:val="white"/>
-        </w:rPr>
-        <w:t xml:space="preserve"> Year value is invalid</w:t>
+        <w:t xml:space="preserve">  -- Year value is invalid</w:t>
       </w:r>
     </w:p>
     <w:p>
@@ -3836,7 +3695,6 @@
         </w:rPr>
         <w:t xml:space="preserve"> </w:t>
       </w:r>
-      <w:proofErr w:type="gramStart"/>
       <w:r>
         <w:rPr>
           <w:rFonts w:ascii="Consolas" w:hAnsi="Consolas" w:cs="Consolas"/>
@@ -3855,18 +3713,7 @@
           <w:sz w:val="22"/>
           <w:highlight w:val="white"/>
         </w:rPr>
-        <w:t xml:space="preserve">  --</w:t>
-      </w:r>
-      <w:proofErr w:type="gramEnd"/>
-      <w:r>
-        <w:rPr>
-          <w:rFonts w:ascii="Consolas" w:hAnsi="Consolas" w:cs="Consolas"/>
-          <w:b/>
-          <w:color w:val="000000"/>
-          <w:sz w:val="22"/>
-          <w:highlight w:val="white"/>
-        </w:rPr>
-        <w:t xml:space="preserve"> </w:t>
+        <w:t xml:space="preserve">  -- </w:t>
       </w:r>
       <w:r>
         <w:rPr>
@@ -3920,8 +3767,48 @@
           <w:highlight w:val="white"/>
         </w:rPr>
       </w:pPr>
+      <w:r>
+        <w:rPr>
+          <w:rFonts w:ascii="Consolas" w:hAnsi="Consolas" w:cs="Consolas"/>
+          <w:b/>
+          <w:color w:val="0000FF"/>
+          <w:sz w:val="22"/>
+          <w:highlight w:val="white"/>
+        </w:rPr>
+        <w:t>int</w:t>
+      </w:r>
+      <w:r>
+        <w:rPr>
+          <w:rFonts w:ascii="Consolas" w:hAnsi="Consolas" w:cs="Consolas"/>
+          <w:b/>
+          <w:color w:val="000000"/>
+          <w:sz w:val="22"/>
+          <w:highlight w:val="white"/>
+        </w:rPr>
+        <w:t xml:space="preserve"> </w:t>
+      </w:r>
       <w:proofErr w:type="spellStart"/>
-      <w:proofErr w:type="gramStart"/>
+      <w:r>
+        <w:rPr>
+          <w:rFonts w:ascii="Consolas" w:hAnsi="Consolas" w:cs="Consolas"/>
+          <w:b/>
+          <w:color w:val="000000"/>
+          <w:sz w:val="22"/>
+          <w:highlight w:val="white"/>
+        </w:rPr>
+        <w:t>mdays</w:t>
+      </w:r>
+      <w:proofErr w:type="spellEnd"/>
+      <w:r>
+        <w:rPr>
+          <w:rFonts w:ascii="Consolas" w:hAnsi="Consolas" w:cs="Consolas"/>
+          <w:b/>
+          <w:color w:val="000000"/>
+          <w:sz w:val="22"/>
+          <w:highlight w:val="white"/>
+        </w:rPr>
+        <w:t xml:space="preserve">(int month, int year) </w:t>
+      </w:r>
       <w:r>
         <w:rPr>
           <w:rFonts w:ascii="Consolas" w:hAnsi="Consolas" w:cs="Consolas"/>
@@ -3930,98 +3817,8 @@
           <w:sz w:val="22"/>
           <w:highlight w:val="white"/>
         </w:rPr>
-        <w:t>int</w:t>
-      </w:r>
-      <w:proofErr w:type="spellEnd"/>
-      <w:proofErr w:type="gramEnd"/>
-      <w:r>
-        <w:rPr>
-          <w:rFonts w:ascii="Consolas" w:hAnsi="Consolas" w:cs="Consolas"/>
-          <w:b/>
-          <w:color w:val="000000"/>
-          <w:sz w:val="22"/>
-          <w:highlight w:val="white"/>
-        </w:rPr>
-        <w:t xml:space="preserve"> </w:t>
-      </w:r>
-      <w:proofErr w:type="spellStart"/>
-      <w:r>
-        <w:rPr>
-          <w:rFonts w:ascii="Consolas" w:hAnsi="Consolas" w:cs="Consolas"/>
-          <w:b/>
-          <w:color w:val="000000"/>
-          <w:sz w:val="22"/>
-          <w:highlight w:val="white"/>
-        </w:rPr>
-        <w:t>mdays</w:t>
-      </w:r>
-      <w:proofErr w:type="spellEnd"/>
-      <w:r>
-        <w:rPr>
-          <w:rFonts w:ascii="Consolas" w:hAnsi="Consolas" w:cs="Consolas"/>
-          <w:b/>
-          <w:color w:val="000000"/>
-          <w:sz w:val="22"/>
-          <w:highlight w:val="white"/>
-        </w:rPr>
-        <w:t>(</w:t>
-      </w:r>
-      <w:proofErr w:type="spellStart"/>
-      <w:r>
-        <w:rPr>
-          <w:rFonts w:ascii="Consolas" w:hAnsi="Consolas" w:cs="Consolas"/>
-          <w:b/>
-          <w:color w:val="000000"/>
-          <w:sz w:val="22"/>
-          <w:highlight w:val="white"/>
-        </w:rPr>
-        <w:t>int</w:t>
-      </w:r>
-      <w:proofErr w:type="spellEnd"/>
-      <w:r>
-        <w:rPr>
-          <w:rFonts w:ascii="Consolas" w:hAnsi="Consolas" w:cs="Consolas"/>
-          <w:b/>
-          <w:color w:val="000000"/>
-          <w:sz w:val="22"/>
-          <w:highlight w:val="white"/>
-        </w:rPr>
-        <w:t xml:space="preserve"> month, </w:t>
-      </w:r>
-      <w:proofErr w:type="spellStart"/>
-      <w:r>
-        <w:rPr>
-          <w:rFonts w:ascii="Consolas" w:hAnsi="Consolas" w:cs="Consolas"/>
-          <w:b/>
-          <w:color w:val="000000"/>
-          <w:sz w:val="22"/>
-          <w:highlight w:val="white"/>
-        </w:rPr>
-        <w:t>int</w:t>
-      </w:r>
-      <w:proofErr w:type="spellEnd"/>
-      <w:r>
-        <w:rPr>
-          <w:rFonts w:ascii="Consolas" w:hAnsi="Consolas" w:cs="Consolas"/>
-          <w:b/>
-          <w:color w:val="000000"/>
-          <w:sz w:val="22"/>
-          <w:highlight w:val="white"/>
-        </w:rPr>
-        <w:t xml:space="preserve"> year) </w:t>
-      </w:r>
-      <w:proofErr w:type="spellStart"/>
-      <w:r>
-        <w:rPr>
-          <w:rFonts w:ascii="Consolas" w:hAnsi="Consolas" w:cs="Consolas"/>
-          <w:b/>
-          <w:color w:val="0000FF"/>
-          <w:sz w:val="22"/>
-          <w:highlight w:val="white"/>
-        </w:rPr>
         <w:t>const</w:t>
       </w:r>
-      <w:proofErr w:type="spellEnd"/>
       <w:r>
         <w:rPr>
           <w:rFonts w:ascii="Consolas" w:hAnsi="Consolas" w:cs="Consolas"/>
@@ -4098,7 +3895,6 @@
           <w:highlight w:val="white"/>
         </w:rPr>
       </w:pPr>
-      <w:proofErr w:type="gramStart"/>
       <w:r>
         <w:rPr>
           <w:rFonts w:ascii="Consolas" w:hAnsi="Consolas" w:cs="Consolas"/>
@@ -4107,18 +3903,7 @@
           <w:sz w:val="22"/>
           <w:highlight w:val="white"/>
         </w:rPr>
-        <w:t>implemented</w:t>
-      </w:r>
-      <w:proofErr w:type="gramEnd"/>
-      <w:r>
-        <w:rPr>
-          <w:rFonts w:ascii="Consolas" w:hAnsi="Consolas" w:cs="Consolas"/>
-          <w:b/>
-          <w:color w:val="FF0000"/>
-          <w:sz w:val="22"/>
-          <w:highlight w:val="white"/>
-        </w:rPr>
-        <w:t xml:space="preserve"> </w:t>
+        <w:t xml:space="preserve">implemented </w:t>
       </w:r>
       <w:r>
         <w:rPr>
@@ -4357,7 +4142,6 @@
         </w:rPr>
         <w:t>(</w:t>
       </w:r>
-      <w:proofErr w:type="spellStart"/>
       <w:r>
         <w:rPr>
           <w:rFonts w:ascii="Consolas" w:hAnsi="Consolas" w:cs="Consolas"/>
@@ -4368,7 +4152,6 @@
         </w:rPr>
         <w:t>int</w:t>
       </w:r>
-      <w:proofErr w:type="spellEnd"/>
       <w:r>
         <w:rPr>
           <w:rFonts w:ascii="Consolas" w:hAnsi="Consolas" w:cs="Consolas"/>
@@ -5121,8 +4904,6 @@
         </w:rPr>
         <w:t>(version 3.4.2 correction 13 -&gt; 31)</w:t>
       </w:r>
-      <w:bookmarkStart w:id="0" w:name="_GoBack"/>
-      <w:bookmarkEnd w:id="0"/>
     </w:p>
     <w:p>
       <w:pPr>
@@ -5137,14 +4918,7 @@
           <w:highlight w:val="white"/>
         </w:rPr>
         <w:tab/>
-        <w:t xml:space="preserve">For the date received to be valid its comparator value must be greater than or equal </w:t>
-      </w:r>
-      <w:proofErr w:type="gramStart"/>
-      <w:r>
-        <w:rPr>
-          <w:highlight w:val="white"/>
-        </w:rPr>
-        <w:t xml:space="preserve">to  </w:t>
+        <w:t xml:space="preserve">For the date received to be valid its comparator value must be greater than or equal to  </w:t>
       </w:r>
       <w:proofErr w:type="spellStart"/>
       <w:r>
@@ -5155,18 +4929,7 @@
           <w:sz w:val="22"/>
           <w:highlight w:val="white"/>
         </w:rPr>
-        <w:t>min</w:t>
-      </w:r>
-      <w:proofErr w:type="gramEnd"/>
-      <w:r>
-        <w:rPr>
-          <w:rFonts w:ascii="Consolas" w:hAnsi="Consolas" w:cs="Consolas"/>
-          <w:b/>
-          <w:color w:val="000000"/>
-          <w:sz w:val="22"/>
-          <w:highlight w:val="white"/>
-        </w:rPr>
-        <w:t>_date</w:t>
+        <w:t>min_date</w:t>
       </w:r>
       <w:proofErr w:type="spellEnd"/>
       <w:r>
@@ -5240,92 +5003,88 @@
         </w:rPr>
         <w:t xml:space="preserve"> operator==(</w:t>
       </w:r>
+      <w:r>
+        <w:rPr>
+          <w:rFonts w:ascii="Consolas" w:hAnsi="Consolas" w:cs="Consolas"/>
+          <w:b/>
+          <w:color w:val="0000FF"/>
+          <w:sz w:val="22"/>
+          <w:highlight w:val="white"/>
+        </w:rPr>
+        <w:t>const</w:t>
+      </w:r>
+      <w:r>
+        <w:rPr>
+          <w:rFonts w:ascii="Consolas" w:hAnsi="Consolas" w:cs="Consolas"/>
+          <w:b/>
+          <w:color w:val="000000"/>
+          <w:sz w:val="22"/>
+          <w:highlight w:val="white"/>
+        </w:rPr>
+        <w:t xml:space="preserve"> </w:t>
+      </w:r>
+      <w:r>
+        <w:rPr>
+          <w:rFonts w:ascii="Consolas" w:hAnsi="Consolas" w:cs="Consolas"/>
+          <w:b/>
+          <w:color w:val="2B91AF"/>
+          <w:sz w:val="22"/>
+          <w:highlight w:val="white"/>
+        </w:rPr>
+        <w:t>Date</w:t>
+      </w:r>
+      <w:r>
+        <w:rPr>
+          <w:rFonts w:ascii="Consolas" w:hAnsi="Consolas" w:cs="Consolas"/>
+          <w:b/>
+          <w:color w:val="000000"/>
+          <w:sz w:val="22"/>
+          <w:highlight w:val="white"/>
+        </w:rPr>
+        <w:t xml:space="preserve">&amp; </w:t>
+      </w:r>
       <w:proofErr w:type="spellStart"/>
       <w:r>
         <w:rPr>
           <w:rFonts w:ascii="Consolas" w:hAnsi="Consolas" w:cs="Consolas"/>
           <w:b/>
+          <w:color w:val="000000"/>
+          <w:sz w:val="22"/>
+          <w:highlight w:val="white"/>
+        </w:rPr>
+        <w:t>rhs</w:t>
+      </w:r>
+      <w:proofErr w:type="spellEnd"/>
+      <w:r>
+        <w:rPr>
+          <w:rFonts w:ascii="Consolas" w:hAnsi="Consolas" w:cs="Consolas"/>
+          <w:b/>
+          <w:color w:val="000000"/>
+          <w:sz w:val="22"/>
+          <w:highlight w:val="white"/>
+        </w:rPr>
+        <w:t>)</w:t>
+      </w:r>
+      <w:r>
+        <w:rPr>
+          <w:rFonts w:ascii="Consolas" w:hAnsi="Consolas" w:cs="Consolas"/>
+          <w:b/>
+          <w:color w:val="000000"/>
+          <w:sz w:val="22"/>
+          <w:highlight w:val="white"/>
+        </w:rPr>
+        <w:t xml:space="preserve"> </w:t>
+      </w:r>
+      <w:r>
+        <w:rPr>
+          <w:rFonts w:ascii="Consolas" w:hAnsi="Consolas" w:cs="Consolas"/>
+          <w:b/>
           <w:color w:val="0000FF"/>
           <w:sz w:val="22"/>
           <w:highlight w:val="white"/>
         </w:rPr>
         <w:t>const</w:t>
       </w:r>
-      <w:proofErr w:type="spellEnd"/>
-      <w:r>
-        <w:rPr>
-          <w:rFonts w:ascii="Consolas" w:hAnsi="Consolas" w:cs="Consolas"/>
-          <w:b/>
-          <w:color w:val="000000"/>
-          <w:sz w:val="22"/>
-          <w:highlight w:val="white"/>
-        </w:rPr>
-        <w:t xml:space="preserve"> </w:t>
-      </w:r>
-      <w:r>
-        <w:rPr>
-          <w:rFonts w:ascii="Consolas" w:hAnsi="Consolas" w:cs="Consolas"/>
-          <w:b/>
-          <w:color w:val="2B91AF"/>
-          <w:sz w:val="22"/>
-          <w:highlight w:val="white"/>
-        </w:rPr>
-        <w:t>Date</w:t>
-      </w:r>
-      <w:r>
-        <w:rPr>
-          <w:rFonts w:ascii="Consolas" w:hAnsi="Consolas" w:cs="Consolas"/>
-          <w:b/>
-          <w:color w:val="000000"/>
-          <w:sz w:val="22"/>
-          <w:highlight w:val="white"/>
-        </w:rPr>
-        <w:t xml:space="preserve">&amp; </w:t>
-      </w:r>
-      <w:proofErr w:type="spellStart"/>
-      <w:r>
-        <w:rPr>
-          <w:rFonts w:ascii="Consolas" w:hAnsi="Consolas" w:cs="Consolas"/>
-          <w:b/>
-          <w:color w:val="000000"/>
-          <w:sz w:val="22"/>
-          <w:highlight w:val="white"/>
-        </w:rPr>
-        <w:t>rhs</w:t>
-      </w:r>
-      <w:proofErr w:type="spellEnd"/>
-      <w:r>
-        <w:rPr>
-          <w:rFonts w:ascii="Consolas" w:hAnsi="Consolas" w:cs="Consolas"/>
-          <w:b/>
-          <w:color w:val="000000"/>
-          <w:sz w:val="22"/>
-          <w:highlight w:val="white"/>
-        </w:rPr>
-        <w:t>)</w:t>
-      </w:r>
-      <w:r>
-        <w:rPr>
-          <w:rFonts w:ascii="Consolas" w:hAnsi="Consolas" w:cs="Consolas"/>
-          <w:b/>
-          <w:color w:val="000000"/>
-          <w:sz w:val="22"/>
-          <w:highlight w:val="white"/>
-        </w:rPr>
-        <w:t xml:space="preserve"> </w:t>
-      </w:r>
-      <w:proofErr w:type="spellStart"/>
-      <w:r>
-        <w:rPr>
-          <w:rFonts w:ascii="Consolas" w:hAnsi="Consolas" w:cs="Consolas"/>
-          <w:b/>
-          <w:color w:val="0000FF"/>
-          <w:sz w:val="22"/>
-          <w:highlight w:val="white"/>
-        </w:rPr>
-        <w:t>const</w:t>
-      </w:r>
-      <w:proofErr w:type="spellEnd"/>
       <w:r>
         <w:rPr>
           <w:rFonts w:ascii="Consolas" w:hAnsi="Consolas" w:cs="Consolas"/>
@@ -5371,92 +5130,88 @@
         </w:rPr>
         <w:t xml:space="preserve"> operator!=(</w:t>
       </w:r>
+      <w:r>
+        <w:rPr>
+          <w:rFonts w:ascii="Consolas" w:hAnsi="Consolas" w:cs="Consolas"/>
+          <w:b/>
+          <w:color w:val="0000FF"/>
+          <w:sz w:val="22"/>
+          <w:highlight w:val="white"/>
+        </w:rPr>
+        <w:t>const</w:t>
+      </w:r>
+      <w:r>
+        <w:rPr>
+          <w:rFonts w:ascii="Consolas" w:hAnsi="Consolas" w:cs="Consolas"/>
+          <w:b/>
+          <w:color w:val="000000"/>
+          <w:sz w:val="22"/>
+          <w:highlight w:val="white"/>
+        </w:rPr>
+        <w:t xml:space="preserve"> </w:t>
+      </w:r>
+      <w:r>
+        <w:rPr>
+          <w:rFonts w:ascii="Consolas" w:hAnsi="Consolas" w:cs="Consolas"/>
+          <w:b/>
+          <w:color w:val="2B91AF"/>
+          <w:sz w:val="22"/>
+          <w:highlight w:val="white"/>
+        </w:rPr>
+        <w:t>Date</w:t>
+      </w:r>
+      <w:r>
+        <w:rPr>
+          <w:rFonts w:ascii="Consolas" w:hAnsi="Consolas" w:cs="Consolas"/>
+          <w:b/>
+          <w:color w:val="000000"/>
+          <w:sz w:val="22"/>
+          <w:highlight w:val="white"/>
+        </w:rPr>
+        <w:t xml:space="preserve">&amp; </w:t>
+      </w:r>
       <w:proofErr w:type="spellStart"/>
       <w:r>
         <w:rPr>
           <w:rFonts w:ascii="Consolas" w:hAnsi="Consolas" w:cs="Consolas"/>
           <w:b/>
+          <w:color w:val="000000"/>
+          <w:sz w:val="22"/>
+          <w:highlight w:val="white"/>
+        </w:rPr>
+        <w:t>rhs</w:t>
+      </w:r>
+      <w:proofErr w:type="spellEnd"/>
+      <w:r>
+        <w:rPr>
+          <w:rFonts w:ascii="Consolas" w:hAnsi="Consolas" w:cs="Consolas"/>
+          <w:b/>
+          <w:color w:val="000000"/>
+          <w:sz w:val="22"/>
+          <w:highlight w:val="white"/>
+        </w:rPr>
+        <w:t>)</w:t>
+      </w:r>
+      <w:r>
+        <w:rPr>
+          <w:rFonts w:ascii="Consolas" w:hAnsi="Consolas" w:cs="Consolas"/>
+          <w:b/>
+          <w:color w:val="000000"/>
+          <w:sz w:val="22"/>
+          <w:highlight w:val="white"/>
+        </w:rPr>
+        <w:t xml:space="preserve"> </w:t>
+      </w:r>
+      <w:r>
+        <w:rPr>
+          <w:rFonts w:ascii="Consolas" w:hAnsi="Consolas" w:cs="Consolas"/>
+          <w:b/>
           <w:color w:val="0000FF"/>
           <w:sz w:val="22"/>
           <w:highlight w:val="white"/>
         </w:rPr>
         <w:t>const</w:t>
       </w:r>
-      <w:proofErr w:type="spellEnd"/>
-      <w:r>
-        <w:rPr>
-          <w:rFonts w:ascii="Consolas" w:hAnsi="Consolas" w:cs="Consolas"/>
-          <w:b/>
-          <w:color w:val="000000"/>
-          <w:sz w:val="22"/>
-          <w:highlight w:val="white"/>
-        </w:rPr>
-        <w:t xml:space="preserve"> </w:t>
-      </w:r>
-      <w:r>
-        <w:rPr>
-          <w:rFonts w:ascii="Consolas" w:hAnsi="Consolas" w:cs="Consolas"/>
-          <w:b/>
-          <w:color w:val="2B91AF"/>
-          <w:sz w:val="22"/>
-          <w:highlight w:val="white"/>
-        </w:rPr>
-        <w:t>Date</w:t>
-      </w:r>
-      <w:r>
-        <w:rPr>
-          <w:rFonts w:ascii="Consolas" w:hAnsi="Consolas" w:cs="Consolas"/>
-          <w:b/>
-          <w:color w:val="000000"/>
-          <w:sz w:val="22"/>
-          <w:highlight w:val="white"/>
-        </w:rPr>
-        <w:t xml:space="preserve">&amp; </w:t>
-      </w:r>
-      <w:proofErr w:type="spellStart"/>
-      <w:r>
-        <w:rPr>
-          <w:rFonts w:ascii="Consolas" w:hAnsi="Consolas" w:cs="Consolas"/>
-          <w:b/>
-          <w:color w:val="000000"/>
-          <w:sz w:val="22"/>
-          <w:highlight w:val="white"/>
-        </w:rPr>
-        <w:t>rhs</w:t>
-      </w:r>
-      <w:proofErr w:type="spellEnd"/>
-      <w:r>
-        <w:rPr>
-          <w:rFonts w:ascii="Consolas" w:hAnsi="Consolas" w:cs="Consolas"/>
-          <w:b/>
-          <w:color w:val="000000"/>
-          <w:sz w:val="22"/>
-          <w:highlight w:val="white"/>
-        </w:rPr>
-        <w:t>)</w:t>
-      </w:r>
-      <w:r>
-        <w:rPr>
-          <w:rFonts w:ascii="Consolas" w:hAnsi="Consolas" w:cs="Consolas"/>
-          <w:b/>
-          <w:color w:val="000000"/>
-          <w:sz w:val="22"/>
-          <w:highlight w:val="white"/>
-        </w:rPr>
-        <w:t xml:space="preserve"> </w:t>
-      </w:r>
-      <w:proofErr w:type="spellStart"/>
-      <w:r>
-        <w:rPr>
-          <w:rFonts w:ascii="Consolas" w:hAnsi="Consolas" w:cs="Consolas"/>
-          <w:b/>
-          <w:color w:val="0000FF"/>
-          <w:sz w:val="22"/>
-          <w:highlight w:val="white"/>
-        </w:rPr>
-        <w:t>const</w:t>
-      </w:r>
-      <w:proofErr w:type="spellEnd"/>
       <w:r>
         <w:rPr>
           <w:rFonts w:ascii="Consolas" w:hAnsi="Consolas" w:cs="Consolas"/>
@@ -5502,92 +5257,88 @@
         </w:rPr>
         <w:t xml:space="preserve"> operator&lt;(</w:t>
       </w:r>
+      <w:r>
+        <w:rPr>
+          <w:rFonts w:ascii="Consolas" w:hAnsi="Consolas" w:cs="Consolas"/>
+          <w:b/>
+          <w:color w:val="0000FF"/>
+          <w:sz w:val="22"/>
+          <w:highlight w:val="white"/>
+        </w:rPr>
+        <w:t>const</w:t>
+      </w:r>
+      <w:r>
+        <w:rPr>
+          <w:rFonts w:ascii="Consolas" w:hAnsi="Consolas" w:cs="Consolas"/>
+          <w:b/>
+          <w:color w:val="000000"/>
+          <w:sz w:val="22"/>
+          <w:highlight w:val="white"/>
+        </w:rPr>
+        <w:t xml:space="preserve"> </w:t>
+      </w:r>
+      <w:r>
+        <w:rPr>
+          <w:rFonts w:ascii="Consolas" w:hAnsi="Consolas" w:cs="Consolas"/>
+          <w:b/>
+          <w:color w:val="2B91AF"/>
+          <w:sz w:val="22"/>
+          <w:highlight w:val="white"/>
+        </w:rPr>
+        <w:t>Date</w:t>
+      </w:r>
+      <w:r>
+        <w:rPr>
+          <w:rFonts w:ascii="Consolas" w:hAnsi="Consolas" w:cs="Consolas"/>
+          <w:b/>
+          <w:color w:val="000000"/>
+          <w:sz w:val="22"/>
+          <w:highlight w:val="white"/>
+        </w:rPr>
+        <w:t xml:space="preserve">&amp; </w:t>
+      </w:r>
       <w:proofErr w:type="spellStart"/>
       <w:r>
         <w:rPr>
           <w:rFonts w:ascii="Consolas" w:hAnsi="Consolas" w:cs="Consolas"/>
           <w:b/>
+          <w:color w:val="000000"/>
+          <w:sz w:val="22"/>
+          <w:highlight w:val="white"/>
+        </w:rPr>
+        <w:t>rhs</w:t>
+      </w:r>
+      <w:proofErr w:type="spellEnd"/>
+      <w:r>
+        <w:rPr>
+          <w:rFonts w:ascii="Consolas" w:hAnsi="Consolas" w:cs="Consolas"/>
+          <w:b/>
+          <w:color w:val="000000"/>
+          <w:sz w:val="22"/>
+          <w:highlight w:val="white"/>
+        </w:rPr>
+        <w:t>)</w:t>
+      </w:r>
+      <w:r>
+        <w:rPr>
+          <w:rFonts w:ascii="Consolas" w:hAnsi="Consolas" w:cs="Consolas"/>
+          <w:b/>
+          <w:color w:val="000000"/>
+          <w:sz w:val="22"/>
+          <w:highlight w:val="white"/>
+        </w:rPr>
+        <w:t xml:space="preserve"> </w:t>
+      </w:r>
+      <w:r>
+        <w:rPr>
+          <w:rFonts w:ascii="Consolas" w:hAnsi="Consolas" w:cs="Consolas"/>
+          <w:b/>
           <w:color w:val="0000FF"/>
           <w:sz w:val="22"/>
           <w:highlight w:val="white"/>
         </w:rPr>
         <w:t>const</w:t>
       </w:r>
-      <w:proofErr w:type="spellEnd"/>
-      <w:r>
-        <w:rPr>
-          <w:rFonts w:ascii="Consolas" w:hAnsi="Consolas" w:cs="Consolas"/>
-          <w:b/>
-          <w:color w:val="000000"/>
-          <w:sz w:val="22"/>
-          <w:highlight w:val="white"/>
-        </w:rPr>
-        <w:t xml:space="preserve"> </w:t>
-      </w:r>
-      <w:r>
-        <w:rPr>
-          <w:rFonts w:ascii="Consolas" w:hAnsi="Consolas" w:cs="Consolas"/>
-          <w:b/>
-          <w:color w:val="2B91AF"/>
-          <w:sz w:val="22"/>
-          <w:highlight w:val="white"/>
-        </w:rPr>
-        <w:t>Date</w:t>
-      </w:r>
-      <w:r>
-        <w:rPr>
-          <w:rFonts w:ascii="Consolas" w:hAnsi="Consolas" w:cs="Consolas"/>
-          <w:b/>
-          <w:color w:val="000000"/>
-          <w:sz w:val="22"/>
-          <w:highlight w:val="white"/>
-        </w:rPr>
-        <w:t xml:space="preserve">&amp; </w:t>
-      </w:r>
-      <w:proofErr w:type="spellStart"/>
-      <w:r>
-        <w:rPr>
-          <w:rFonts w:ascii="Consolas" w:hAnsi="Consolas" w:cs="Consolas"/>
-          <w:b/>
-          <w:color w:val="000000"/>
-          <w:sz w:val="22"/>
-          <w:highlight w:val="white"/>
-        </w:rPr>
-        <w:t>rhs</w:t>
-      </w:r>
-      <w:proofErr w:type="spellEnd"/>
-      <w:r>
-        <w:rPr>
-          <w:rFonts w:ascii="Consolas" w:hAnsi="Consolas" w:cs="Consolas"/>
-          <w:b/>
-          <w:color w:val="000000"/>
-          <w:sz w:val="22"/>
-          <w:highlight w:val="white"/>
-        </w:rPr>
-        <w:t>)</w:t>
-      </w:r>
-      <w:r>
-        <w:rPr>
-          <w:rFonts w:ascii="Consolas" w:hAnsi="Consolas" w:cs="Consolas"/>
-          <w:b/>
-          <w:color w:val="000000"/>
-          <w:sz w:val="22"/>
-          <w:highlight w:val="white"/>
-        </w:rPr>
-        <w:t xml:space="preserve"> </w:t>
-      </w:r>
-      <w:proofErr w:type="spellStart"/>
-      <w:r>
-        <w:rPr>
-          <w:rFonts w:ascii="Consolas" w:hAnsi="Consolas" w:cs="Consolas"/>
-          <w:b/>
-          <w:color w:val="0000FF"/>
-          <w:sz w:val="22"/>
-          <w:highlight w:val="white"/>
-        </w:rPr>
-        <w:t>const</w:t>
-      </w:r>
-      <w:proofErr w:type="spellEnd"/>
       <w:r>
         <w:rPr>
           <w:rFonts w:ascii="Consolas" w:hAnsi="Consolas" w:cs="Consolas"/>
@@ -5633,92 +5384,88 @@
         </w:rPr>
         <w:t xml:space="preserve"> operator&gt;(</w:t>
       </w:r>
+      <w:r>
+        <w:rPr>
+          <w:rFonts w:ascii="Consolas" w:hAnsi="Consolas" w:cs="Consolas"/>
+          <w:b/>
+          <w:color w:val="0000FF"/>
+          <w:sz w:val="22"/>
+          <w:highlight w:val="white"/>
+        </w:rPr>
+        <w:t>const</w:t>
+      </w:r>
+      <w:r>
+        <w:rPr>
+          <w:rFonts w:ascii="Consolas" w:hAnsi="Consolas" w:cs="Consolas"/>
+          <w:b/>
+          <w:color w:val="000000"/>
+          <w:sz w:val="22"/>
+          <w:highlight w:val="white"/>
+        </w:rPr>
+        <w:t xml:space="preserve"> </w:t>
+      </w:r>
+      <w:r>
+        <w:rPr>
+          <w:rFonts w:ascii="Consolas" w:hAnsi="Consolas" w:cs="Consolas"/>
+          <w:b/>
+          <w:color w:val="2B91AF"/>
+          <w:sz w:val="22"/>
+          <w:highlight w:val="white"/>
+        </w:rPr>
+        <w:t>Date</w:t>
+      </w:r>
+      <w:r>
+        <w:rPr>
+          <w:rFonts w:ascii="Consolas" w:hAnsi="Consolas" w:cs="Consolas"/>
+          <w:b/>
+          <w:color w:val="000000"/>
+          <w:sz w:val="22"/>
+          <w:highlight w:val="white"/>
+        </w:rPr>
+        <w:t xml:space="preserve">&amp; </w:t>
+      </w:r>
       <w:proofErr w:type="spellStart"/>
       <w:r>
         <w:rPr>
           <w:rFonts w:ascii="Consolas" w:hAnsi="Consolas" w:cs="Consolas"/>
           <w:b/>
+          <w:color w:val="000000"/>
+          <w:sz w:val="22"/>
+          <w:highlight w:val="white"/>
+        </w:rPr>
+        <w:t>rhs</w:t>
+      </w:r>
+      <w:proofErr w:type="spellEnd"/>
+      <w:r>
+        <w:rPr>
+          <w:rFonts w:ascii="Consolas" w:hAnsi="Consolas" w:cs="Consolas"/>
+          <w:b/>
+          <w:color w:val="000000"/>
+          <w:sz w:val="22"/>
+          <w:highlight w:val="white"/>
+        </w:rPr>
+        <w:t>)</w:t>
+      </w:r>
+      <w:r>
+        <w:rPr>
+          <w:rFonts w:ascii="Consolas" w:hAnsi="Consolas" w:cs="Consolas"/>
+          <w:b/>
+          <w:color w:val="000000"/>
+          <w:sz w:val="22"/>
+          <w:highlight w:val="white"/>
+        </w:rPr>
+        <w:t xml:space="preserve"> </w:t>
+      </w:r>
+      <w:r>
+        <w:rPr>
+          <w:rFonts w:ascii="Consolas" w:hAnsi="Consolas" w:cs="Consolas"/>
+          <w:b/>
           <w:color w:val="0000FF"/>
           <w:sz w:val="22"/>
           <w:highlight w:val="white"/>
         </w:rPr>
         <w:t>const</w:t>
       </w:r>
-      <w:proofErr w:type="spellEnd"/>
-      <w:r>
-        <w:rPr>
-          <w:rFonts w:ascii="Consolas" w:hAnsi="Consolas" w:cs="Consolas"/>
-          <w:b/>
-          <w:color w:val="000000"/>
-          <w:sz w:val="22"/>
-          <w:highlight w:val="white"/>
-        </w:rPr>
-        <w:t xml:space="preserve"> </w:t>
-      </w:r>
-      <w:r>
-        <w:rPr>
-          <w:rFonts w:ascii="Consolas" w:hAnsi="Consolas" w:cs="Consolas"/>
-          <w:b/>
-          <w:color w:val="2B91AF"/>
-          <w:sz w:val="22"/>
-          <w:highlight w:val="white"/>
-        </w:rPr>
-        <w:t>Date</w:t>
-      </w:r>
-      <w:r>
-        <w:rPr>
-          <w:rFonts w:ascii="Consolas" w:hAnsi="Consolas" w:cs="Consolas"/>
-          <w:b/>
-          <w:color w:val="000000"/>
-          <w:sz w:val="22"/>
-          <w:highlight w:val="white"/>
-        </w:rPr>
-        <w:t xml:space="preserve">&amp; </w:t>
-      </w:r>
-      <w:proofErr w:type="spellStart"/>
-      <w:r>
-        <w:rPr>
-          <w:rFonts w:ascii="Consolas" w:hAnsi="Consolas" w:cs="Consolas"/>
-          <w:b/>
-          <w:color w:val="000000"/>
-          <w:sz w:val="22"/>
-          <w:highlight w:val="white"/>
-        </w:rPr>
-        <w:t>rhs</w:t>
-      </w:r>
-      <w:proofErr w:type="spellEnd"/>
-      <w:r>
-        <w:rPr>
-          <w:rFonts w:ascii="Consolas" w:hAnsi="Consolas" w:cs="Consolas"/>
-          <w:b/>
-          <w:color w:val="000000"/>
-          <w:sz w:val="22"/>
-          <w:highlight w:val="white"/>
-        </w:rPr>
-        <w:t>)</w:t>
-      </w:r>
-      <w:r>
-        <w:rPr>
-          <w:rFonts w:ascii="Consolas" w:hAnsi="Consolas" w:cs="Consolas"/>
-          <w:b/>
-          <w:color w:val="000000"/>
-          <w:sz w:val="22"/>
-          <w:highlight w:val="white"/>
-        </w:rPr>
-        <w:t xml:space="preserve"> </w:t>
-      </w:r>
-      <w:proofErr w:type="spellStart"/>
-      <w:r>
-        <w:rPr>
-          <w:rFonts w:ascii="Consolas" w:hAnsi="Consolas" w:cs="Consolas"/>
-          <w:b/>
-          <w:color w:val="0000FF"/>
-          <w:sz w:val="22"/>
-          <w:highlight w:val="white"/>
-        </w:rPr>
-        <w:t>const</w:t>
-      </w:r>
-      <w:proofErr w:type="spellEnd"/>
       <w:r>
         <w:rPr>
           <w:rFonts w:ascii="Consolas" w:hAnsi="Consolas" w:cs="Consolas"/>
@@ -5764,17 +5511,179 @@
         </w:rPr>
         <w:t xml:space="preserve"> operator&lt;=(</w:t>
       </w:r>
+      <w:r>
+        <w:rPr>
+          <w:rFonts w:ascii="Consolas" w:hAnsi="Consolas" w:cs="Consolas"/>
+          <w:b/>
+          <w:color w:val="0000FF"/>
+          <w:sz w:val="22"/>
+          <w:highlight w:val="white"/>
+        </w:rPr>
+        <w:t>const</w:t>
+      </w:r>
+      <w:r>
+        <w:rPr>
+          <w:rFonts w:ascii="Consolas" w:hAnsi="Consolas" w:cs="Consolas"/>
+          <w:b/>
+          <w:color w:val="000000"/>
+          <w:sz w:val="22"/>
+          <w:highlight w:val="white"/>
+        </w:rPr>
+        <w:t xml:space="preserve"> </w:t>
+      </w:r>
+      <w:r>
+        <w:rPr>
+          <w:rFonts w:ascii="Consolas" w:hAnsi="Consolas" w:cs="Consolas"/>
+          <w:b/>
+          <w:color w:val="2B91AF"/>
+          <w:sz w:val="22"/>
+          <w:highlight w:val="white"/>
+        </w:rPr>
+        <w:t>Date</w:t>
+      </w:r>
+      <w:r>
+        <w:rPr>
+          <w:rFonts w:ascii="Consolas" w:hAnsi="Consolas" w:cs="Consolas"/>
+          <w:b/>
+          <w:color w:val="000000"/>
+          <w:sz w:val="22"/>
+          <w:highlight w:val="white"/>
+        </w:rPr>
+        <w:t xml:space="preserve">&amp; </w:t>
+      </w:r>
       <w:proofErr w:type="spellStart"/>
       <w:r>
         <w:rPr>
           <w:rFonts w:ascii="Consolas" w:hAnsi="Consolas" w:cs="Consolas"/>
           <w:b/>
+          <w:color w:val="000000"/>
+          <w:sz w:val="22"/>
+          <w:highlight w:val="white"/>
+        </w:rPr>
+        <w:t>rhs</w:t>
+      </w:r>
+      <w:proofErr w:type="spellEnd"/>
+      <w:r>
+        <w:rPr>
+          <w:rFonts w:ascii="Consolas" w:hAnsi="Consolas" w:cs="Consolas"/>
+          <w:b/>
+          <w:color w:val="000000"/>
+          <w:sz w:val="22"/>
+          <w:highlight w:val="white"/>
+        </w:rPr>
+        <w:t>)</w:t>
+      </w:r>
+      <w:r>
+        <w:rPr>
+          <w:rFonts w:ascii="Consolas" w:hAnsi="Consolas" w:cs="Consolas"/>
+          <w:b/>
+          <w:color w:val="000000"/>
+          <w:sz w:val="22"/>
+          <w:highlight w:val="white"/>
+        </w:rPr>
+        <w:t xml:space="preserve"> </w:t>
+      </w:r>
+      <w:r>
+        <w:rPr>
+          <w:rFonts w:ascii="Consolas" w:hAnsi="Consolas" w:cs="Consolas"/>
+          <w:b/>
           <w:color w:val="0000FF"/>
           <w:sz w:val="22"/>
           <w:highlight w:val="white"/>
         </w:rPr>
         <w:t>const</w:t>
       </w:r>
+      <w:r>
+        <w:rPr>
+          <w:rFonts w:ascii="Consolas" w:hAnsi="Consolas" w:cs="Consolas"/>
+          <w:b/>
+          <w:color w:val="000000"/>
+          <w:sz w:val="22"/>
+          <w:highlight w:val="white"/>
+        </w:rPr>
+        <w:t>;</w:t>
+      </w:r>
+    </w:p>
+    <w:p>
+      <w:pPr>
+        <w:rPr>
+          <w:rFonts w:ascii="Consolas" w:hAnsi="Consolas" w:cs="Consolas"/>
+          <w:b/>
+          <w:color w:val="000000"/>
+          <w:sz w:val="22"/>
+        </w:rPr>
+      </w:pPr>
+      <w:r>
+        <w:rPr>
+          <w:rFonts w:ascii="Consolas" w:hAnsi="Consolas" w:cs="Consolas"/>
+          <w:b/>
+          <w:color w:val="0000FF"/>
+          <w:sz w:val="22"/>
+          <w:highlight w:val="white"/>
+        </w:rPr>
+        <w:t>bool</w:t>
+      </w:r>
+      <w:r>
+        <w:rPr>
+          <w:rFonts w:ascii="Consolas" w:hAnsi="Consolas" w:cs="Consolas"/>
+          <w:b/>
+          <w:color w:val="000000"/>
+          <w:sz w:val="22"/>
+          <w:highlight w:val="white"/>
+        </w:rPr>
+        <w:t xml:space="preserve"> operator&gt;=(</w:t>
+      </w:r>
+      <w:r>
+        <w:rPr>
+          <w:rFonts w:ascii="Consolas" w:hAnsi="Consolas" w:cs="Consolas"/>
+          <w:b/>
+          <w:color w:val="0000FF"/>
+          <w:sz w:val="22"/>
+          <w:highlight w:val="white"/>
+        </w:rPr>
+        <w:t>const</w:t>
+      </w:r>
+      <w:r>
+        <w:rPr>
+          <w:rFonts w:ascii="Consolas" w:hAnsi="Consolas" w:cs="Consolas"/>
+          <w:b/>
+          <w:color w:val="000000"/>
+          <w:sz w:val="22"/>
+          <w:highlight w:val="white"/>
+        </w:rPr>
+        <w:t xml:space="preserve"> </w:t>
+      </w:r>
+      <w:r>
+        <w:rPr>
+          <w:rFonts w:ascii="Consolas" w:hAnsi="Consolas" w:cs="Consolas"/>
+          <w:b/>
+          <w:color w:val="2B91AF"/>
+          <w:sz w:val="22"/>
+          <w:highlight w:val="white"/>
+        </w:rPr>
+        <w:t>Date</w:t>
+      </w:r>
+      <w:r>
+        <w:rPr>
+          <w:rFonts w:ascii="Consolas" w:hAnsi="Consolas" w:cs="Consolas"/>
+          <w:b/>
+          <w:color w:val="000000"/>
+          <w:sz w:val="22"/>
+          <w:highlight w:val="white"/>
+        </w:rPr>
+        <w:t xml:space="preserve">&amp; </w:t>
+      </w:r>
+      <w:proofErr w:type="spellStart"/>
+      <w:r>
+        <w:rPr>
+          <w:rFonts w:ascii="Consolas" w:hAnsi="Consolas" w:cs="Consolas"/>
+          <w:b/>
+          <w:color w:val="000000"/>
+          <w:sz w:val="22"/>
+          <w:highlight w:val="white"/>
+        </w:rPr>
+        <w:t>rhs</w:t>
+      </w:r>
       <w:proofErr w:type="spellEnd"/>
       <w:r>
         <w:rPr>
@@ -5784,198 +5693,28 @@
           <w:sz w:val="22"/>
           <w:highlight w:val="white"/>
         </w:rPr>
+        <w:t>)</w:t>
+      </w:r>
+      <w:r>
+        <w:rPr>
+          <w:rFonts w:ascii="Consolas" w:hAnsi="Consolas" w:cs="Consolas"/>
+          <w:b/>
+          <w:color w:val="000000"/>
+          <w:sz w:val="22"/>
+          <w:highlight w:val="white"/>
+        </w:rPr>
         <w:t xml:space="preserve"> </w:t>
       </w:r>
       <w:r>
         <w:rPr>
           <w:rFonts w:ascii="Consolas" w:hAnsi="Consolas" w:cs="Consolas"/>
           <w:b/>
-          <w:color w:val="2B91AF"/>
-          <w:sz w:val="22"/>
-          <w:highlight w:val="white"/>
-        </w:rPr>
-        <w:t>Date</w:t>
-      </w:r>
-      <w:r>
-        <w:rPr>
-          <w:rFonts w:ascii="Consolas" w:hAnsi="Consolas" w:cs="Consolas"/>
-          <w:b/>
-          <w:color w:val="000000"/>
-          <w:sz w:val="22"/>
-          <w:highlight w:val="white"/>
-        </w:rPr>
-        <w:t xml:space="preserve">&amp; </w:t>
-      </w:r>
-      <w:proofErr w:type="spellStart"/>
-      <w:r>
-        <w:rPr>
-          <w:rFonts w:ascii="Consolas" w:hAnsi="Consolas" w:cs="Consolas"/>
-          <w:b/>
-          <w:color w:val="000000"/>
-          <w:sz w:val="22"/>
-          <w:highlight w:val="white"/>
-        </w:rPr>
-        <w:t>rhs</w:t>
-      </w:r>
-      <w:proofErr w:type="spellEnd"/>
-      <w:r>
-        <w:rPr>
-          <w:rFonts w:ascii="Consolas" w:hAnsi="Consolas" w:cs="Consolas"/>
-          <w:b/>
-          <w:color w:val="000000"/>
-          <w:sz w:val="22"/>
-          <w:highlight w:val="white"/>
-        </w:rPr>
-        <w:t>)</w:t>
-      </w:r>
-      <w:r>
-        <w:rPr>
-          <w:rFonts w:ascii="Consolas" w:hAnsi="Consolas" w:cs="Consolas"/>
-          <w:b/>
-          <w:color w:val="000000"/>
-          <w:sz w:val="22"/>
-          <w:highlight w:val="white"/>
-        </w:rPr>
-        <w:t xml:space="preserve"> </w:t>
-      </w:r>
-      <w:proofErr w:type="spellStart"/>
-      <w:r>
-        <w:rPr>
-          <w:rFonts w:ascii="Consolas" w:hAnsi="Consolas" w:cs="Consolas"/>
-          <w:b/>
           <w:color w:val="0000FF"/>
           <w:sz w:val="22"/>
           <w:highlight w:val="white"/>
         </w:rPr>
         <w:t>const</w:t>
       </w:r>
-      <w:proofErr w:type="spellEnd"/>
-      <w:r>
-        <w:rPr>
-          <w:rFonts w:ascii="Consolas" w:hAnsi="Consolas" w:cs="Consolas"/>
-          <w:b/>
-          <w:color w:val="000000"/>
-          <w:sz w:val="22"/>
-          <w:highlight w:val="white"/>
-        </w:rPr>
-        <w:t>;</w:t>
-      </w:r>
-    </w:p>
-    <w:p>
-      <w:pPr>
-        <w:rPr>
-          <w:rFonts w:ascii="Consolas" w:hAnsi="Consolas" w:cs="Consolas"/>
-          <w:b/>
-          <w:color w:val="000000"/>
-          <w:sz w:val="22"/>
-        </w:rPr>
-      </w:pPr>
-      <w:r>
-        <w:rPr>
-          <w:rFonts w:ascii="Consolas" w:hAnsi="Consolas" w:cs="Consolas"/>
-          <w:b/>
-          <w:color w:val="0000FF"/>
-          <w:sz w:val="22"/>
-          <w:highlight w:val="white"/>
-        </w:rPr>
-        <w:t>bool</w:t>
-      </w:r>
-      <w:r>
-        <w:rPr>
-          <w:rFonts w:ascii="Consolas" w:hAnsi="Consolas" w:cs="Consolas"/>
-          <w:b/>
-          <w:color w:val="000000"/>
-          <w:sz w:val="22"/>
-          <w:highlight w:val="white"/>
-        </w:rPr>
-        <w:t xml:space="preserve"> operator&gt;=(</w:t>
-      </w:r>
-      <w:proofErr w:type="spellStart"/>
-      <w:r>
-        <w:rPr>
-          <w:rFonts w:ascii="Consolas" w:hAnsi="Consolas" w:cs="Consolas"/>
-          <w:b/>
-          <w:color w:val="0000FF"/>
-          <w:sz w:val="22"/>
-          <w:highlight w:val="white"/>
-        </w:rPr>
-        <w:t>const</w:t>
-      </w:r>
-      <w:proofErr w:type="spellEnd"/>
-      <w:r>
-        <w:rPr>
-          <w:rFonts w:ascii="Consolas" w:hAnsi="Consolas" w:cs="Consolas"/>
-          <w:b/>
-          <w:color w:val="000000"/>
-          <w:sz w:val="22"/>
-          <w:highlight w:val="white"/>
-        </w:rPr>
-        <w:t xml:space="preserve"> </w:t>
-      </w:r>
-      <w:r>
-        <w:rPr>
-          <w:rFonts w:ascii="Consolas" w:hAnsi="Consolas" w:cs="Consolas"/>
-          <w:b/>
-          <w:color w:val="2B91AF"/>
-          <w:sz w:val="22"/>
-          <w:highlight w:val="white"/>
-        </w:rPr>
-        <w:t>Date</w:t>
-      </w:r>
-      <w:r>
-        <w:rPr>
-          <w:rFonts w:ascii="Consolas" w:hAnsi="Consolas" w:cs="Consolas"/>
-          <w:b/>
-          <w:color w:val="000000"/>
-          <w:sz w:val="22"/>
-          <w:highlight w:val="white"/>
-        </w:rPr>
-        <w:t xml:space="preserve">&amp; </w:t>
-      </w:r>
-      <w:proofErr w:type="spellStart"/>
-      <w:r>
-        <w:rPr>
-          <w:rFonts w:ascii="Consolas" w:hAnsi="Consolas" w:cs="Consolas"/>
-          <w:b/>
-          <w:color w:val="000000"/>
-          <w:sz w:val="22"/>
-          <w:highlight w:val="white"/>
-        </w:rPr>
-        <w:t>rhs</w:t>
-      </w:r>
-      <w:proofErr w:type="spellEnd"/>
-      <w:r>
-        <w:rPr>
-          <w:rFonts w:ascii="Consolas" w:hAnsi="Consolas" w:cs="Consolas"/>
-          <w:b/>
-          <w:color w:val="000000"/>
-          <w:sz w:val="22"/>
-          <w:highlight w:val="white"/>
-        </w:rPr>
-        <w:t>)</w:t>
-      </w:r>
-      <w:r>
-        <w:rPr>
-          <w:rFonts w:ascii="Consolas" w:hAnsi="Consolas" w:cs="Consolas"/>
-          <w:b/>
-          <w:color w:val="000000"/>
-          <w:sz w:val="22"/>
-          <w:highlight w:val="white"/>
-        </w:rPr>
-        <w:t xml:space="preserve"> </w:t>
-      </w:r>
-      <w:proofErr w:type="spellStart"/>
-      <w:r>
-        <w:rPr>
-          <w:rFonts w:ascii="Consolas" w:hAnsi="Consolas" w:cs="Consolas"/>
-          <w:b/>
-          <w:color w:val="0000FF"/>
-          <w:sz w:val="22"/>
-          <w:highlight w:val="white"/>
-        </w:rPr>
-        <w:t>const</w:t>
-      </w:r>
-      <w:proofErr w:type="spellEnd"/>
       <w:r>
         <w:rPr>
           <w:rFonts w:ascii="Consolas" w:hAnsi="Consolas" w:cs="Consolas"/>
@@ -6038,7 +5777,14 @@
         <w:rPr>
           <w:highlight w:val="white"/>
         </w:rPr>
-        <w:t xml:space="preserve">  If one or both of the</w:t>
+        <w:t xml:space="preserve">  If one or </w:t>
+      </w:r>
+      <w:proofErr w:type="gramStart"/>
+      <w:r>
+        <w:rPr>
+          <w:highlight w:val="white"/>
+        </w:rPr>
+        <w:t>both of the</w:t>
       </w:r>
       <w:r>
         <w:rPr>
@@ -6046,6 +5792,7 @@
         </w:rPr>
         <w:t xml:space="preserve"> objects</w:t>
       </w:r>
+      <w:proofErr w:type="gramEnd"/>
       <w:r>
         <w:rPr>
           <w:highlight w:val="white"/>
@@ -6146,7 +5893,16 @@
           <w:rFonts w:cstheme="minorHAnsi"/>
           <w:szCs w:val="24"/>
         </w:rPr>
-        <w:t xml:space="preserve">Date stored in the </w:t>
+        <w:t>Date store</w:t>
+      </w:r>
+      <w:bookmarkStart w:id="0" w:name="_GoBack"/>
+      <w:bookmarkEnd w:id="0"/>
+      <w:r>
+        <w:rPr>
+          <w:rFonts w:cstheme="minorHAnsi"/>
+          <w:szCs w:val="24"/>
+        </w:rPr>
+        <w:t xml:space="preserve">d in the </w:t>
       </w:r>
       <w:r>
         <w:rPr>
@@ -6235,72 +5991,68 @@
           <w:highlight w:val="white"/>
         </w:rPr>
       </w:pPr>
+      <w:r>
+        <w:rPr>
+          <w:rFonts w:ascii="Consolas" w:hAnsi="Consolas" w:cs="Consolas"/>
+          <w:b/>
+          <w:color w:val="0000FF"/>
+          <w:sz w:val="22"/>
+          <w:highlight w:val="white"/>
+        </w:rPr>
+        <w:t>int</w:t>
+      </w:r>
+      <w:r>
+        <w:rPr>
+          <w:rFonts w:ascii="Consolas" w:hAnsi="Consolas" w:cs="Consolas"/>
+          <w:b/>
+          <w:color w:val="000000"/>
+          <w:sz w:val="22"/>
+          <w:highlight w:val="white"/>
+        </w:rPr>
+        <w:t xml:space="preserve"> </w:t>
+      </w:r>
       <w:proofErr w:type="spellStart"/>
       <w:r>
         <w:rPr>
           <w:rFonts w:ascii="Consolas" w:hAnsi="Consolas" w:cs="Consolas"/>
           <w:b/>
+          <w:color w:val="000000"/>
+          <w:sz w:val="22"/>
+          <w:highlight w:val="white"/>
+        </w:rPr>
+        <w:t>errCode</w:t>
+      </w:r>
+      <w:proofErr w:type="spellEnd"/>
+      <w:r>
+        <w:rPr>
+          <w:rFonts w:ascii="Consolas" w:hAnsi="Consolas" w:cs="Consolas"/>
+          <w:b/>
+          <w:color w:val="000000"/>
+          <w:sz w:val="22"/>
+          <w:highlight w:val="white"/>
+        </w:rPr>
+        <w:t>()</w:t>
+      </w:r>
+      <w:r>
+        <w:rPr>
+          <w:rFonts w:ascii="Consolas" w:hAnsi="Consolas" w:cs="Consolas"/>
+          <w:b/>
+          <w:color w:val="000000"/>
+          <w:sz w:val="22"/>
+          <w:highlight w:val="white"/>
+        </w:rPr>
+        <w:t xml:space="preserve"> </w:t>
+      </w:r>
+      <w:r>
+        <w:rPr>
+          <w:rFonts w:ascii="Consolas" w:hAnsi="Consolas" w:cs="Consolas"/>
+          <w:b/>
           <w:color w:val="0000FF"/>
           <w:sz w:val="22"/>
           <w:highlight w:val="white"/>
         </w:rPr>
-        <w:t>int</w:t>
-      </w:r>
-      <w:proofErr w:type="spellEnd"/>
-      <w:r>
-        <w:rPr>
-          <w:rFonts w:ascii="Consolas" w:hAnsi="Consolas" w:cs="Consolas"/>
-          <w:b/>
-          <w:color w:val="000000"/>
-          <w:sz w:val="22"/>
-          <w:highlight w:val="white"/>
-        </w:rPr>
-        <w:t xml:space="preserve"> </w:t>
-      </w:r>
-      <w:proofErr w:type="spellStart"/>
-      <w:r>
-        <w:rPr>
-          <w:rFonts w:ascii="Consolas" w:hAnsi="Consolas" w:cs="Consolas"/>
-          <w:b/>
-          <w:color w:val="000000"/>
-          <w:sz w:val="22"/>
-          <w:highlight w:val="white"/>
-        </w:rPr>
-        <w:t>errCode</w:t>
-      </w:r>
-      <w:proofErr w:type="spellEnd"/>
-      <w:r>
-        <w:rPr>
-          <w:rFonts w:ascii="Consolas" w:hAnsi="Consolas" w:cs="Consolas"/>
-          <w:b/>
-          <w:color w:val="000000"/>
-          <w:sz w:val="22"/>
-          <w:highlight w:val="white"/>
-        </w:rPr>
-        <w:t>()</w:t>
-      </w:r>
-      <w:r>
-        <w:rPr>
-          <w:rFonts w:ascii="Consolas" w:hAnsi="Consolas" w:cs="Consolas"/>
-          <w:b/>
-          <w:color w:val="000000"/>
-          <w:sz w:val="22"/>
-          <w:highlight w:val="white"/>
-        </w:rPr>
-        <w:t xml:space="preserve"> </w:t>
-      </w:r>
-      <w:proofErr w:type="spellStart"/>
-      <w:r>
-        <w:rPr>
-          <w:rFonts w:ascii="Consolas" w:hAnsi="Consolas" w:cs="Consolas"/>
-          <w:b/>
-          <w:color w:val="0000FF"/>
-          <w:sz w:val="22"/>
-          <w:highlight w:val="white"/>
-        </w:rPr>
         <w:t>const</w:t>
       </w:r>
-      <w:proofErr w:type="spellEnd"/>
       <w:r>
         <w:rPr>
           <w:rFonts w:ascii="Consolas" w:hAnsi="Consolas" w:cs="Consolas"/>
@@ -6404,7 +6156,6 @@
         </w:rPr>
         <w:t xml:space="preserve"> </w:t>
       </w:r>
-      <w:proofErr w:type="spellStart"/>
       <w:r>
         <w:rPr>
           <w:rFonts w:ascii="Consolas" w:hAnsi="Consolas" w:cs="Consolas"/>
@@ -6415,7 +6166,6 @@
         </w:rPr>
         <w:t>const</w:t>
       </w:r>
-      <w:proofErr w:type="spellEnd"/>
       <w:r>
         <w:rPr>
           <w:rFonts w:ascii="Consolas" w:hAnsi="Consolas" w:cs="Consolas"/>
@@ -6513,16 +6263,26 @@
           <w:highlight w:val="white"/>
         </w:rPr>
       </w:pPr>
+      <w:r>
+        <w:rPr>
+          <w:rFonts w:ascii="Consolas" w:hAnsi="Consolas" w:cs="Consolas"/>
+          <w:b/>
+          <w:color w:val="000000"/>
+          <w:sz w:val="22"/>
+          <w:highlight w:val="white"/>
+        </w:rPr>
+        <w:t>std::</w:t>
+      </w:r>
       <w:proofErr w:type="spellStart"/>
       <w:r>
         <w:rPr>
           <w:rFonts w:ascii="Consolas" w:hAnsi="Consolas" w:cs="Consolas"/>
           <w:b/>
-          <w:color w:val="000000"/>
-          <w:sz w:val="22"/>
-          <w:highlight w:val="white"/>
-        </w:rPr>
-        <w:t>std</w:t>
+          <w:color w:val="2B91AF"/>
+          <w:sz w:val="22"/>
+          <w:highlight w:val="white"/>
+        </w:rPr>
+        <w:t>istream</w:t>
       </w:r>
       <w:proofErr w:type="spellEnd"/>
       <w:r>
@@ -6533,51 +6293,7 @@
           <w:sz w:val="22"/>
           <w:highlight w:val="white"/>
         </w:rPr>
-        <w:t>::</w:t>
-      </w:r>
-      <w:proofErr w:type="spellStart"/>
-      <w:r>
-        <w:rPr>
-          <w:rFonts w:ascii="Consolas" w:hAnsi="Consolas" w:cs="Consolas"/>
-          <w:b/>
-          <w:color w:val="2B91AF"/>
-          <w:sz w:val="22"/>
-          <w:highlight w:val="white"/>
-        </w:rPr>
-        <w:t>istream</w:t>
-      </w:r>
-      <w:proofErr w:type="spellEnd"/>
-      <w:r>
-        <w:rPr>
-          <w:rFonts w:ascii="Consolas" w:hAnsi="Consolas" w:cs="Consolas"/>
-          <w:b/>
-          <w:color w:val="000000"/>
-          <w:sz w:val="22"/>
-          <w:highlight w:val="white"/>
-        </w:rPr>
-        <w:t>&amp; read(</w:t>
-      </w:r>
-      <w:proofErr w:type="spellStart"/>
-      <w:r>
-        <w:rPr>
-          <w:rFonts w:ascii="Consolas" w:hAnsi="Consolas" w:cs="Consolas"/>
-          <w:b/>
-          <w:color w:val="000000"/>
-          <w:sz w:val="22"/>
-          <w:highlight w:val="white"/>
-        </w:rPr>
-        <w:t>std</w:t>
-      </w:r>
-      <w:proofErr w:type="spellEnd"/>
-      <w:r>
-        <w:rPr>
-          <w:rFonts w:ascii="Consolas" w:hAnsi="Consolas" w:cs="Consolas"/>
-          <w:b/>
-          <w:color w:val="000000"/>
-          <w:sz w:val="22"/>
-          <w:highlight w:val="white"/>
-        </w:rPr>
-        <w:t>::</w:t>
+        <w:t>&amp; read(std::</w:t>
       </w:r>
       <w:proofErr w:type="spellStart"/>
       <w:r>
@@ -6886,27 +6602,15 @@
         </w:rPr>
         <w:t xml:space="preserve">If your </w:t>
       </w:r>
-      <w:proofErr w:type="gramStart"/>
-      <w:r>
-        <w:rPr>
-          <w:rFonts w:ascii="Consolas" w:hAnsi="Consolas" w:cs="Consolas"/>
-          <w:b/>
-          <w:color w:val="000000"/>
-          <w:sz w:val="22"/>
-          <w:highlight w:val="white"/>
-        </w:rPr>
-        <w:t>read(</w:t>
-      </w:r>
-      <w:proofErr w:type="gramEnd"/>
-      <w:r>
-        <w:rPr>
-          <w:rFonts w:ascii="Consolas" w:hAnsi="Consolas" w:cs="Consolas"/>
-          <w:b/>
-          <w:color w:val="000000"/>
-          <w:sz w:val="22"/>
-          <w:highlight w:val="white"/>
-        </w:rPr>
-        <w:t>)</w:t>
+      <w:r>
+        <w:rPr>
+          <w:rFonts w:ascii="Consolas" w:hAnsi="Consolas" w:cs="Consolas"/>
+          <w:b/>
+          <w:color w:val="000000"/>
+          <w:sz w:val="22"/>
+          <w:highlight w:val="white"/>
+        </w:rPr>
+        <w:t>read()</w:t>
       </w:r>
       <w:r>
         <w:rPr>
@@ -6948,7 +6652,6 @@
         </w:rPr>
         <w:t xml:space="preserve">Regardless of the result of the input process, your function returns a reference to the </w:t>
       </w:r>
-      <w:proofErr w:type="spellStart"/>
       <w:r>
         <w:rPr>
           <w:rFonts w:ascii="Consolas" w:hAnsi="Consolas"/>
@@ -6956,17 +6659,7 @@
           <w:sz w:val="22"/>
           <w:highlight w:val="white"/>
         </w:rPr>
-        <w:t>std</w:t>
-      </w:r>
-      <w:proofErr w:type="spellEnd"/>
-      <w:r>
-        <w:rPr>
-          <w:rFonts w:ascii="Consolas" w:hAnsi="Consolas"/>
-          <w:b/>
-          <w:sz w:val="22"/>
-          <w:highlight w:val="white"/>
-        </w:rPr>
-        <w:t>::</w:t>
+        <w:t>std::</w:t>
       </w:r>
       <w:proofErr w:type="spellStart"/>
       <w:r>
@@ -7014,29 +6707,37 @@
           <w:sz w:val="22"/>
         </w:rPr>
       </w:pPr>
+      <w:r>
+        <w:rPr>
+          <w:rFonts w:ascii="Consolas" w:hAnsi="Consolas" w:cs="Consolas"/>
+          <w:b/>
+          <w:color w:val="000000"/>
+          <w:sz w:val="22"/>
+          <w:highlight w:val="white"/>
+        </w:rPr>
+        <w:t>std::</w:t>
+      </w:r>
       <w:proofErr w:type="spellStart"/>
-      <w:proofErr w:type="gramStart"/>
-      <w:r>
-        <w:rPr>
-          <w:rFonts w:ascii="Consolas" w:hAnsi="Consolas" w:cs="Consolas"/>
-          <w:b/>
-          <w:color w:val="000000"/>
-          <w:sz w:val="22"/>
-          <w:highlight w:val="white"/>
-        </w:rPr>
-        <w:t>std</w:t>
+      <w:r>
+        <w:rPr>
+          <w:rFonts w:ascii="Consolas" w:hAnsi="Consolas" w:cs="Consolas"/>
+          <w:b/>
+          <w:color w:val="2B91AF"/>
+          <w:sz w:val="22"/>
+          <w:highlight w:val="white"/>
+        </w:rPr>
+        <w:t>ostream</w:t>
       </w:r>
       <w:proofErr w:type="spellEnd"/>
-      <w:proofErr w:type="gramEnd"/>
-      <w:r>
-        <w:rPr>
-          <w:rFonts w:ascii="Consolas" w:hAnsi="Consolas" w:cs="Consolas"/>
-          <w:b/>
-          <w:color w:val="000000"/>
-          <w:sz w:val="22"/>
-          <w:highlight w:val="white"/>
-        </w:rPr>
-        <w:t>::</w:t>
+      <w:r>
+        <w:rPr>
+          <w:rFonts w:ascii="Consolas" w:hAnsi="Consolas" w:cs="Consolas"/>
+          <w:b/>
+          <w:color w:val="000000"/>
+          <w:sz w:val="22"/>
+          <w:highlight w:val="white"/>
+        </w:rPr>
+        <w:t>&amp; write(std::</w:t>
       </w:r>
       <w:proofErr w:type="spellStart"/>
       <w:r>
@@ -7058,7 +6759,7 @@
           <w:sz w:val="22"/>
           <w:highlight w:val="white"/>
         </w:rPr>
-        <w:t>&amp; write(</w:t>
+        <w:t xml:space="preserve">&amp; </w:t>
       </w:r>
       <w:proofErr w:type="spellStart"/>
       <w:r>
@@ -7069,7 +6770,7 @@
           <w:sz w:val="22"/>
           <w:highlight w:val="white"/>
         </w:rPr>
-        <w:t>std</w:t>
+        <w:t>ostr</w:t>
       </w:r>
       <w:proofErr w:type="spellEnd"/>
       <w:r>
@@ -7080,14 +6781,214 @@
           <w:sz w:val="22"/>
           <w:highlight w:val="white"/>
         </w:rPr>
-        <w:t>::</w:t>
+        <w:t>)</w:t>
+      </w:r>
+      <w:r>
+        <w:rPr>
+          <w:rFonts w:ascii="Consolas" w:hAnsi="Consolas" w:cs="Consolas"/>
+          <w:b/>
+          <w:color w:val="000000"/>
+          <w:sz w:val="22"/>
+          <w:highlight w:val="white"/>
+        </w:rPr>
+        <w:t xml:space="preserve"> </w:t>
+      </w:r>
+      <w:r>
+        <w:rPr>
+          <w:rFonts w:ascii="Consolas" w:hAnsi="Consolas" w:cs="Consolas"/>
+          <w:b/>
+          <w:color w:val="0000FF"/>
+          <w:sz w:val="22"/>
+          <w:highlight w:val="white"/>
+        </w:rPr>
+        <w:t>const</w:t>
+      </w:r>
+      <w:r>
+        <w:rPr>
+          <w:rFonts w:ascii="Consolas" w:hAnsi="Consolas" w:cs="Consolas"/>
+          <w:b/>
+          <w:color w:val="000000"/>
+          <w:sz w:val="22"/>
+        </w:rPr>
+        <w:t>;</w:t>
+      </w:r>
+    </w:p>
+    <w:p>
+      <w:pPr>
+        <w:ind w:left="720"/>
+        <w:rPr>
+          <w:highlight w:val="white"/>
+        </w:rPr>
+      </w:pPr>
+      <w:r>
+        <w:rPr>
+          <w:highlight w:val="white"/>
+        </w:rPr>
+        <w:t xml:space="preserve">This </w:t>
+      </w:r>
+      <w:r>
+        <w:rPr>
+          <w:highlight w:val="white"/>
+        </w:rPr>
+        <w:t>query</w:t>
+      </w:r>
+      <w:r>
+        <w:rPr>
+          <w:highlight w:val="white"/>
+        </w:rPr>
+        <w:t xml:space="preserve"> w</w:t>
+      </w:r>
+      <w:r>
+        <w:rPr>
+          <w:highlight w:val="white"/>
+        </w:rPr>
+        <w:t xml:space="preserve">rites the </w:t>
+      </w:r>
+      <w:r>
+        <w:rPr>
+          <w:highlight w:val="white"/>
+        </w:rPr>
+        <w:t>d</w:t>
+      </w:r>
+      <w:r>
+        <w:rPr>
+          <w:highlight w:val="white"/>
+        </w:rPr>
+        <w:t xml:space="preserve">ate </w:t>
+      </w:r>
+      <w:r>
+        <w:rPr>
+          <w:highlight w:val="white"/>
+        </w:rPr>
+        <w:t>to</w:t>
+      </w:r>
+      <w:r>
+        <w:rPr>
+          <w:highlight w:val="white"/>
+        </w:rPr>
+        <w:t xml:space="preserve"> an</w:t>
+      </w:r>
+      <w:r>
+        <w:rPr>
+          <w:highlight w:val="white"/>
+        </w:rPr>
+        <w:t xml:space="preserve"> </w:t>
+      </w:r>
+      <w:r>
+        <w:rPr>
+          <w:rFonts w:ascii="Consolas" w:hAnsi="Consolas"/>
+          <w:b/>
+          <w:sz w:val="22"/>
+          <w:highlight w:val="white"/>
+        </w:rPr>
+        <w:t>std::</w:t>
       </w:r>
       <w:proofErr w:type="spellStart"/>
       <w:r>
         <w:rPr>
-          <w:rFonts w:ascii="Consolas" w:hAnsi="Consolas" w:cs="Consolas"/>
-          <w:b/>
-          <w:color w:val="2B91AF"/>
+          <w:rFonts w:ascii="Consolas" w:hAnsi="Consolas"/>
+          <w:b/>
+          <w:sz w:val="22"/>
+          <w:highlight w:val="white"/>
+        </w:rPr>
+        <w:t>ostr</w:t>
+      </w:r>
+      <w:r>
+        <w:rPr>
+          <w:rFonts w:ascii="Consolas" w:hAnsi="Consolas"/>
+          <w:b/>
+          <w:sz w:val="22"/>
+          <w:highlight w:val="white"/>
+        </w:rPr>
+        <w:t>eam</w:t>
+      </w:r>
+      <w:proofErr w:type="spellEnd"/>
+      <w:r>
+        <w:rPr>
+          <w:highlight w:val="white"/>
+        </w:rPr>
+        <w:t xml:space="preserve"> </w:t>
+      </w:r>
+      <w:r>
+        <w:rPr>
+          <w:highlight w:val="white"/>
+        </w:rPr>
+        <w:t xml:space="preserve">object </w:t>
+      </w:r>
+      <w:r>
+        <w:rPr>
+          <w:highlight w:val="white"/>
+        </w:rPr>
+        <w:t>in the following format: YYYY/MM/DD</w:t>
+      </w:r>
+      <w:r>
+        <w:rPr>
+          <w:highlight w:val="white"/>
+        </w:rPr>
+        <w:t xml:space="preserve">, </w:t>
+      </w:r>
+      <w:r>
+        <w:rPr>
+          <w:highlight w:val="white"/>
+        </w:rPr>
+        <w:t xml:space="preserve">and </w:t>
+      </w:r>
+      <w:r>
+        <w:rPr>
+          <w:highlight w:val="white"/>
+        </w:rPr>
+        <w:t xml:space="preserve">then </w:t>
+      </w:r>
+      <w:r>
+        <w:rPr>
+          <w:highlight w:val="white"/>
+        </w:rPr>
+        <w:t>return</w:t>
+      </w:r>
+      <w:r>
+        <w:rPr>
+          <w:highlight w:val="white"/>
+        </w:rPr>
+        <w:t>s</w:t>
+      </w:r>
+      <w:r>
+        <w:rPr>
+          <w:highlight w:val="white"/>
+        </w:rPr>
+        <w:t xml:space="preserve"> </w:t>
+      </w:r>
+      <w:r>
+        <w:rPr>
+          <w:highlight w:val="white"/>
+        </w:rPr>
+        <w:t>a reference to</w:t>
+      </w:r>
+      <w:r>
+        <w:rPr>
+          <w:highlight w:val="white"/>
+        </w:rPr>
+        <w:t xml:space="preserve"> the</w:t>
+      </w:r>
+      <w:r>
+        <w:rPr>
+          <w:highlight w:val="white"/>
+        </w:rPr>
+        <w:t xml:space="preserve"> </w:t>
+      </w:r>
+      <w:r>
+        <w:rPr>
+          <w:rFonts w:ascii="Consolas" w:hAnsi="Consolas"/>
+          <w:b/>
+          <w:sz w:val="22"/>
+          <w:highlight w:val="white"/>
+        </w:rPr>
+        <w:t>std::</w:t>
+      </w:r>
+      <w:proofErr w:type="spellStart"/>
+      <w:r>
+        <w:rPr>
+          <w:rFonts w:ascii="Consolas" w:hAnsi="Consolas"/>
+          <w:b/>
           <w:sz w:val="22"/>
           <w:highlight w:val="white"/>
         </w:rPr>
@@ -7096,66 +6997,191 @@
       <w:proofErr w:type="spellEnd"/>
       <w:r>
         <w:rPr>
-          <w:rFonts w:ascii="Consolas" w:hAnsi="Consolas" w:cs="Consolas"/>
-          <w:b/>
-          <w:color w:val="000000"/>
-          <w:sz w:val="22"/>
-          <w:highlight w:val="white"/>
-        </w:rPr>
-        <w:t xml:space="preserve">&amp; </w:t>
+          <w:highlight w:val="white"/>
+        </w:rPr>
+        <w:t xml:space="preserve"> object.</w:t>
+      </w:r>
+    </w:p>
+    <w:p>
+      <w:pPr>
+        <w:pStyle w:val="Heading1"/>
+        <w:rPr>
+          <w:b/>
+        </w:rPr>
+      </w:pPr>
+      <w:r>
+        <w:rPr>
+          <w:b/>
+          <w:color w:val="4599B1"/>
+        </w:rPr>
+        <w:t>H</w:t>
+      </w:r>
+      <w:r>
+        <w:rPr>
+          <w:b/>
+          <w:color w:val="4599B1"/>
+        </w:rPr>
+        <w:t>elper functions</w:t>
+      </w:r>
+      <w:r>
+        <w:rPr>
+          <w:b/>
+          <w:color w:val="4599B1"/>
+        </w:rPr>
+        <w:t>:</w:t>
+      </w:r>
+    </w:p>
+    <w:p>
+      <w:pPr>
+        <w:rPr>
+          <w:rFonts w:ascii="Consolas" w:hAnsi="Consolas"/>
+          <w:b/>
+          <w:sz w:val="22"/>
+          <w:highlight w:val="white"/>
+        </w:rPr>
+      </w:pPr>
+      <w:r>
+        <w:rPr>
+          <w:rFonts w:ascii="Consolas" w:hAnsi="Consolas"/>
+          <w:b/>
+          <w:sz w:val="22"/>
+          <w:highlight w:val="white"/>
+        </w:rPr>
+        <w:t>operator&lt;&lt;</w:t>
+      </w:r>
+    </w:p>
+    <w:p>
+      <w:pPr>
+        <w:ind w:left="720"/>
+        <w:rPr>
+          <w:highlight w:val="white"/>
+        </w:rPr>
+      </w:pPr>
+      <w:r>
+        <w:rPr>
+          <w:highlight w:val="white"/>
+        </w:rPr>
+        <w:t>This operator</w:t>
+      </w:r>
+      <w:r>
+        <w:rPr>
+          <w:highlight w:val="white"/>
+        </w:rPr>
+        <w:t xml:space="preserve"> work</w:t>
+      </w:r>
+      <w:r>
+        <w:rPr>
+          <w:highlight w:val="white"/>
+        </w:rPr>
+        <w:t>s</w:t>
+      </w:r>
+      <w:r>
+        <w:rPr>
+          <w:highlight w:val="white"/>
+        </w:rPr>
+        <w:t xml:space="preserve"> with</w:t>
+      </w:r>
+      <w:r>
+        <w:rPr>
+          <w:highlight w:val="white"/>
+        </w:rPr>
+        <w:t xml:space="preserve"> an</w:t>
+      </w:r>
+      <w:r>
+        <w:rPr>
+          <w:highlight w:val="white"/>
+        </w:rPr>
+        <w:t xml:space="preserve"> </w:t>
+      </w:r>
+      <w:r>
+        <w:rPr>
+          <w:rFonts w:ascii="Consolas" w:hAnsi="Consolas"/>
+          <w:b/>
+          <w:sz w:val="22"/>
+          <w:highlight w:val="white"/>
+        </w:rPr>
+        <w:t>std::</w:t>
       </w:r>
       <w:proofErr w:type="spellStart"/>
       <w:r>
         <w:rPr>
-          <w:rFonts w:ascii="Consolas" w:hAnsi="Consolas" w:cs="Consolas"/>
-          <w:b/>
-          <w:color w:val="000000"/>
-          <w:sz w:val="22"/>
-          <w:highlight w:val="white"/>
-        </w:rPr>
-        <w:t>ostr</w:t>
+          <w:rFonts w:ascii="Consolas" w:hAnsi="Consolas"/>
+          <w:b/>
+          <w:sz w:val="22"/>
+          <w:highlight w:val="white"/>
+        </w:rPr>
+        <w:t>ostream</w:t>
       </w:r>
       <w:proofErr w:type="spellEnd"/>
       <w:r>
         <w:rPr>
-          <w:rFonts w:ascii="Consolas" w:hAnsi="Consolas" w:cs="Consolas"/>
-          <w:b/>
-          <w:color w:val="000000"/>
-          <w:sz w:val="22"/>
-          <w:highlight w:val="white"/>
-        </w:rPr>
-        <w:t>)</w:t>
-      </w:r>
-      <w:r>
-        <w:rPr>
-          <w:rFonts w:ascii="Consolas" w:hAnsi="Consolas" w:cs="Consolas"/>
-          <w:b/>
-          <w:color w:val="000000"/>
-          <w:sz w:val="22"/>
+          <w:rFonts w:cstheme="minorHAnsi"/>
+          <w:b/>
           <w:highlight w:val="white"/>
         </w:rPr>
         <w:t xml:space="preserve"> </w:t>
       </w:r>
-      <w:proofErr w:type="spellStart"/>
-      <w:r>
-        <w:rPr>
-          <w:rFonts w:ascii="Consolas" w:hAnsi="Consolas" w:cs="Consolas"/>
-          <w:b/>
-          <w:color w:val="0000FF"/>
-          <w:sz w:val="22"/>
-          <w:highlight w:val="white"/>
-        </w:rPr>
-        <w:t>const</w:t>
-      </w:r>
-      <w:proofErr w:type="spellEnd"/>
-      <w:r>
-        <w:rPr>
-          <w:rFonts w:ascii="Consolas" w:hAnsi="Consolas" w:cs="Consolas"/>
-          <w:b/>
-          <w:color w:val="000000"/>
-          <w:sz w:val="22"/>
-        </w:rPr>
-        <w:t>;</w:t>
+      <w:r>
+        <w:rPr>
+          <w:rFonts w:cstheme="minorHAnsi"/>
+          <w:highlight w:val="white"/>
+        </w:rPr>
+        <w:t>object</w:t>
+      </w:r>
+      <w:r>
+        <w:rPr>
+          <w:highlight w:val="white"/>
+        </w:rPr>
+        <w:t xml:space="preserve"> </w:t>
+      </w:r>
+      <w:r>
+        <w:rPr>
+          <w:highlight w:val="white"/>
+        </w:rPr>
+        <w:t xml:space="preserve">as the left operand </w:t>
+      </w:r>
+      <w:r>
+        <w:rPr>
+          <w:highlight w:val="white"/>
+        </w:rPr>
+        <w:t xml:space="preserve">to print a </w:t>
+      </w:r>
+      <w:r>
+        <w:rPr>
+          <w:highlight w:val="white"/>
+        </w:rPr>
+        <w:t>d</w:t>
+      </w:r>
+      <w:r>
+        <w:rPr>
+          <w:highlight w:val="white"/>
+        </w:rPr>
+        <w:t>ate</w:t>
+      </w:r>
+      <w:r>
+        <w:rPr>
+          <w:highlight w:val="white"/>
+        </w:rPr>
+        <w:t xml:space="preserve"> to the console. </w:t>
+      </w:r>
+    </w:p>
+    <w:p>
+      <w:pPr>
+        <w:rPr>
+          <w:rFonts w:ascii="Consolas" w:hAnsi="Consolas"/>
+          <w:b/>
+          <w:sz w:val="22"/>
+          <w:highlight w:val="white"/>
+        </w:rPr>
+      </w:pPr>
+      <w:r>
+        <w:rPr>
+          <w:rFonts w:ascii="Consolas" w:hAnsi="Consolas"/>
+          <w:b/>
+          <w:sz w:val="22"/>
+          <w:highlight w:val="white"/>
+        </w:rPr>
+        <w:t>operator&gt;&gt;</w:t>
       </w:r>
     </w:p>
     <w:p>
@@ -7169,65 +7195,8 @@
         <w:rPr>
           <w:highlight w:val="white"/>
         </w:rPr>
-        <w:t xml:space="preserve">This </w:t>
-      </w:r>
-      <w:r>
-        <w:rPr>
-          <w:highlight w:val="white"/>
-        </w:rPr>
-        <w:t>query</w:t>
-      </w:r>
-      <w:r>
-        <w:rPr>
-          <w:highlight w:val="white"/>
-        </w:rPr>
-        <w:t xml:space="preserve"> w</w:t>
-      </w:r>
-      <w:r>
-        <w:rPr>
-          <w:highlight w:val="white"/>
-        </w:rPr>
-        <w:t xml:space="preserve">rites the </w:t>
-      </w:r>
-      <w:r>
-        <w:rPr>
-          <w:highlight w:val="white"/>
-        </w:rPr>
-        <w:t>d</w:t>
-      </w:r>
-      <w:r>
-        <w:rPr>
-          <w:highlight w:val="white"/>
-        </w:rPr>
-        <w:t xml:space="preserve">ate </w:t>
-      </w:r>
-      <w:r>
-        <w:rPr>
-          <w:highlight w:val="white"/>
-        </w:rPr>
-        <w:t>to</w:t>
-      </w:r>
-      <w:r>
-        <w:rPr>
-          <w:highlight w:val="white"/>
-        </w:rPr>
-        <w:t xml:space="preserve"> </w:t>
-      </w:r>
-      <w:proofErr w:type="gramStart"/>
-      <w:r>
-        <w:rPr>
-          <w:highlight w:val="white"/>
-        </w:rPr>
-        <w:t>an</w:t>
-      </w:r>
-      <w:proofErr w:type="gramEnd"/>
-      <w:r>
-        <w:rPr>
-          <w:highlight w:val="white"/>
-        </w:rPr>
-        <w:t xml:space="preserve"> </w:t>
-      </w:r>
-      <w:proofErr w:type="spellStart"/>
+        <w:t xml:space="preserve">This operator works with an </w:t>
+      </w:r>
       <w:r>
         <w:rPr>
           <w:rFonts w:ascii="Consolas" w:hAnsi="Consolas"/>
@@ -7235,417 +7204,7 @@
           <w:sz w:val="22"/>
           <w:highlight w:val="white"/>
         </w:rPr>
-        <w:t>std</w:t>
-      </w:r>
-      <w:proofErr w:type="spellEnd"/>
-      <w:r>
-        <w:rPr>
-          <w:rFonts w:ascii="Consolas" w:hAnsi="Consolas"/>
-          <w:b/>
-          <w:sz w:val="22"/>
-          <w:highlight w:val="white"/>
-        </w:rPr>
-        <w:t>::</w:t>
-      </w:r>
-      <w:proofErr w:type="spellStart"/>
-      <w:r>
-        <w:rPr>
-          <w:rFonts w:ascii="Consolas" w:hAnsi="Consolas"/>
-          <w:b/>
-          <w:sz w:val="22"/>
-          <w:highlight w:val="white"/>
-        </w:rPr>
-        <w:t>ostr</w:t>
-      </w:r>
-      <w:r>
-        <w:rPr>
-          <w:rFonts w:ascii="Consolas" w:hAnsi="Consolas"/>
-          <w:b/>
-          <w:sz w:val="22"/>
-          <w:highlight w:val="white"/>
-        </w:rPr>
-        <w:t>eam</w:t>
-      </w:r>
-      <w:proofErr w:type="spellEnd"/>
-      <w:r>
-        <w:rPr>
-          <w:highlight w:val="white"/>
-        </w:rPr>
-        <w:t xml:space="preserve"> </w:t>
-      </w:r>
-      <w:r>
-        <w:rPr>
-          <w:highlight w:val="white"/>
-        </w:rPr>
-        <w:t xml:space="preserve">object </w:t>
-      </w:r>
-      <w:r>
-        <w:rPr>
-          <w:highlight w:val="white"/>
-        </w:rPr>
-        <w:t>in the following format: YYYY/MM/DD</w:t>
-      </w:r>
-      <w:r>
-        <w:rPr>
-          <w:highlight w:val="white"/>
-        </w:rPr>
-        <w:t xml:space="preserve">, </w:t>
-      </w:r>
-      <w:r>
-        <w:rPr>
-          <w:highlight w:val="white"/>
-        </w:rPr>
-        <w:t xml:space="preserve">and </w:t>
-      </w:r>
-      <w:r>
-        <w:rPr>
-          <w:highlight w:val="white"/>
-        </w:rPr>
-        <w:t xml:space="preserve">then </w:t>
-      </w:r>
-      <w:r>
-        <w:rPr>
-          <w:highlight w:val="white"/>
-        </w:rPr>
-        <w:t>return</w:t>
-      </w:r>
-      <w:r>
-        <w:rPr>
-          <w:highlight w:val="white"/>
-        </w:rPr>
-        <w:t>s</w:t>
-      </w:r>
-      <w:r>
-        <w:rPr>
-          <w:highlight w:val="white"/>
-        </w:rPr>
-        <w:t xml:space="preserve"> </w:t>
-      </w:r>
-      <w:r>
-        <w:rPr>
-          <w:highlight w:val="white"/>
-        </w:rPr>
-        <w:t>a reference to</w:t>
-      </w:r>
-      <w:r>
-        <w:rPr>
-          <w:highlight w:val="white"/>
-        </w:rPr>
-        <w:t xml:space="preserve"> the</w:t>
-      </w:r>
-      <w:r>
-        <w:rPr>
-          <w:highlight w:val="white"/>
-        </w:rPr>
-        <w:t xml:space="preserve"> </w:t>
-      </w:r>
-      <w:proofErr w:type="spellStart"/>
-      <w:r>
-        <w:rPr>
-          <w:rFonts w:ascii="Consolas" w:hAnsi="Consolas"/>
-          <w:b/>
-          <w:sz w:val="22"/>
-          <w:highlight w:val="white"/>
-        </w:rPr>
-        <w:t>std</w:t>
-      </w:r>
-      <w:proofErr w:type="spellEnd"/>
-      <w:r>
-        <w:rPr>
-          <w:rFonts w:ascii="Consolas" w:hAnsi="Consolas"/>
-          <w:b/>
-          <w:sz w:val="22"/>
-          <w:highlight w:val="white"/>
-        </w:rPr>
-        <w:t>::</w:t>
-      </w:r>
-      <w:proofErr w:type="spellStart"/>
-      <w:r>
-        <w:rPr>
-          <w:rFonts w:ascii="Consolas" w:hAnsi="Consolas"/>
-          <w:b/>
-          <w:sz w:val="22"/>
-          <w:highlight w:val="white"/>
-        </w:rPr>
-        <w:t>ostream</w:t>
-      </w:r>
-      <w:proofErr w:type="spellEnd"/>
-      <w:r>
-        <w:rPr>
-          <w:highlight w:val="white"/>
-        </w:rPr>
-        <w:t xml:space="preserve"> object.</w:t>
-      </w:r>
-    </w:p>
-    <w:p>
-      <w:pPr>
-        <w:pStyle w:val="Heading1"/>
-        <w:rPr>
-          <w:b/>
-        </w:rPr>
-      </w:pPr>
-      <w:r>
-        <w:rPr>
-          <w:b/>
-          <w:color w:val="4599B1"/>
-        </w:rPr>
-        <w:t>H</w:t>
-      </w:r>
-      <w:r>
-        <w:rPr>
-          <w:b/>
-          <w:color w:val="4599B1"/>
-        </w:rPr>
-        <w:t>elper functions</w:t>
-      </w:r>
-      <w:r>
-        <w:rPr>
-          <w:b/>
-          <w:color w:val="4599B1"/>
-        </w:rPr>
-        <w:t>:</w:t>
-      </w:r>
-    </w:p>
-    <w:p>
-      <w:pPr>
-        <w:rPr>
-          <w:rFonts w:ascii="Consolas" w:hAnsi="Consolas"/>
-          <w:b/>
-          <w:sz w:val="22"/>
-          <w:highlight w:val="white"/>
-        </w:rPr>
-      </w:pPr>
-      <w:proofErr w:type="gramStart"/>
-      <w:r>
-        <w:rPr>
-          <w:rFonts w:ascii="Consolas" w:hAnsi="Consolas"/>
-          <w:b/>
-          <w:sz w:val="22"/>
-          <w:highlight w:val="white"/>
-        </w:rPr>
-        <w:t>operator</w:t>
-      </w:r>
-      <w:proofErr w:type="gramEnd"/>
-      <w:r>
-        <w:rPr>
-          <w:rFonts w:ascii="Consolas" w:hAnsi="Consolas"/>
-          <w:b/>
-          <w:sz w:val="22"/>
-          <w:highlight w:val="white"/>
-        </w:rPr>
-        <w:t>&lt;&lt;</w:t>
-      </w:r>
-    </w:p>
-    <w:p>
-      <w:pPr>
-        <w:ind w:left="720"/>
-        <w:rPr>
-          <w:highlight w:val="white"/>
-        </w:rPr>
-      </w:pPr>
-      <w:r>
-        <w:rPr>
-          <w:highlight w:val="white"/>
-        </w:rPr>
-        <w:t>This operator</w:t>
-      </w:r>
-      <w:r>
-        <w:rPr>
-          <w:highlight w:val="white"/>
-        </w:rPr>
-        <w:t xml:space="preserve"> work</w:t>
-      </w:r>
-      <w:r>
-        <w:rPr>
-          <w:highlight w:val="white"/>
-        </w:rPr>
-        <w:t>s</w:t>
-      </w:r>
-      <w:r>
-        <w:rPr>
-          <w:highlight w:val="white"/>
-        </w:rPr>
-        <w:t xml:space="preserve"> with</w:t>
-      </w:r>
-      <w:r>
-        <w:rPr>
-          <w:highlight w:val="white"/>
-        </w:rPr>
-        <w:t xml:space="preserve"> </w:t>
-      </w:r>
-      <w:proofErr w:type="gramStart"/>
-      <w:r>
-        <w:rPr>
-          <w:highlight w:val="white"/>
-        </w:rPr>
-        <w:t>an</w:t>
-      </w:r>
-      <w:proofErr w:type="gramEnd"/>
-      <w:r>
-        <w:rPr>
-          <w:highlight w:val="white"/>
-        </w:rPr>
-        <w:t xml:space="preserve"> </w:t>
-      </w:r>
-      <w:proofErr w:type="spellStart"/>
-      <w:r>
-        <w:rPr>
-          <w:rFonts w:ascii="Consolas" w:hAnsi="Consolas"/>
-          <w:b/>
-          <w:sz w:val="22"/>
-          <w:highlight w:val="white"/>
-        </w:rPr>
-        <w:t>std</w:t>
-      </w:r>
-      <w:proofErr w:type="spellEnd"/>
-      <w:r>
-        <w:rPr>
-          <w:rFonts w:ascii="Consolas" w:hAnsi="Consolas"/>
-          <w:b/>
-          <w:sz w:val="22"/>
-          <w:highlight w:val="white"/>
-        </w:rPr>
-        <w:t>::</w:t>
-      </w:r>
-      <w:proofErr w:type="spellStart"/>
-      <w:r>
-        <w:rPr>
-          <w:rFonts w:ascii="Consolas" w:hAnsi="Consolas"/>
-          <w:b/>
-          <w:sz w:val="22"/>
-          <w:highlight w:val="white"/>
-        </w:rPr>
-        <w:t>ostream</w:t>
-      </w:r>
-      <w:proofErr w:type="spellEnd"/>
-      <w:r>
-        <w:rPr>
-          <w:rFonts w:cstheme="minorHAnsi"/>
-          <w:b/>
-          <w:highlight w:val="white"/>
-        </w:rPr>
-        <w:t xml:space="preserve"> </w:t>
-      </w:r>
-      <w:r>
-        <w:rPr>
-          <w:rFonts w:cstheme="minorHAnsi"/>
-          <w:highlight w:val="white"/>
-        </w:rPr>
-        <w:t>object</w:t>
-      </w:r>
-      <w:r>
-        <w:rPr>
-          <w:highlight w:val="white"/>
-        </w:rPr>
-        <w:t xml:space="preserve"> </w:t>
-      </w:r>
-      <w:r>
-        <w:rPr>
-          <w:highlight w:val="white"/>
-        </w:rPr>
-        <w:t xml:space="preserve">as the left operand </w:t>
-      </w:r>
-      <w:r>
-        <w:rPr>
-          <w:highlight w:val="white"/>
-        </w:rPr>
-        <w:t xml:space="preserve">to print a </w:t>
-      </w:r>
-      <w:r>
-        <w:rPr>
-          <w:highlight w:val="white"/>
-        </w:rPr>
-        <w:t>d</w:t>
-      </w:r>
-      <w:r>
-        <w:rPr>
-          <w:highlight w:val="white"/>
-        </w:rPr>
-        <w:t>ate</w:t>
-      </w:r>
-      <w:r>
-        <w:rPr>
-          <w:highlight w:val="white"/>
-        </w:rPr>
-        <w:t xml:space="preserve"> to the console. </w:t>
-      </w:r>
-    </w:p>
-    <w:p>
-      <w:pPr>
-        <w:rPr>
-          <w:rFonts w:ascii="Consolas" w:hAnsi="Consolas"/>
-          <w:b/>
-          <w:sz w:val="22"/>
-          <w:highlight w:val="white"/>
-        </w:rPr>
-      </w:pPr>
-      <w:proofErr w:type="gramStart"/>
-      <w:r>
-        <w:rPr>
-          <w:rFonts w:ascii="Consolas" w:hAnsi="Consolas"/>
-          <w:b/>
-          <w:sz w:val="22"/>
-          <w:highlight w:val="white"/>
-        </w:rPr>
-        <w:t>operator</w:t>
-      </w:r>
-      <w:proofErr w:type="gramEnd"/>
-      <w:r>
-        <w:rPr>
-          <w:rFonts w:ascii="Consolas" w:hAnsi="Consolas"/>
-          <w:b/>
-          <w:sz w:val="22"/>
-          <w:highlight w:val="white"/>
-        </w:rPr>
-        <w:t>&gt;&gt;</w:t>
-      </w:r>
-    </w:p>
-    <w:p>
-      <w:pPr>
-        <w:ind w:left="720"/>
-        <w:rPr>
-          <w:highlight w:val="white"/>
-        </w:rPr>
-      </w:pPr>
-      <w:r>
-        <w:rPr>
-          <w:highlight w:val="white"/>
-        </w:rPr>
-        <w:t xml:space="preserve">This operator works with </w:t>
-      </w:r>
-      <w:proofErr w:type="gramStart"/>
-      <w:r>
-        <w:rPr>
-          <w:highlight w:val="white"/>
-        </w:rPr>
-        <w:t>an</w:t>
-      </w:r>
-      <w:proofErr w:type="gramEnd"/>
-      <w:r>
-        <w:rPr>
-          <w:highlight w:val="white"/>
-        </w:rPr>
-        <w:t xml:space="preserve"> </w:t>
-      </w:r>
-      <w:proofErr w:type="spellStart"/>
-      <w:r>
-        <w:rPr>
-          <w:rFonts w:ascii="Consolas" w:hAnsi="Consolas"/>
-          <w:b/>
-          <w:sz w:val="22"/>
-          <w:highlight w:val="white"/>
-        </w:rPr>
-        <w:t>std</w:t>
-      </w:r>
-      <w:proofErr w:type="spellEnd"/>
-      <w:r>
-        <w:rPr>
-          <w:rFonts w:ascii="Consolas" w:hAnsi="Consolas"/>
-          <w:b/>
-          <w:sz w:val="22"/>
-          <w:highlight w:val="white"/>
-        </w:rPr>
-        <w:t>::</w:t>
+        <w:t>std::</w:t>
       </w:r>
       <w:proofErr w:type="spellStart"/>
       <w:r>
@@ -8361,7 +7920,6 @@
           <w:lang w:eastAsia="en-CA"/>
         </w:rPr>
       </w:pPr>
-      <w:proofErr w:type="gramStart"/>
       <w:r>
         <w:rPr>
           <w:rFonts w:eastAsia="Times New Roman" w:cstheme="minorHAnsi"/>
@@ -8369,17 +7927,7 @@
           <w:szCs w:val="24"/>
           <w:lang w:eastAsia="en-CA"/>
         </w:rPr>
-        <w:t>and</w:t>
-      </w:r>
-      <w:proofErr w:type="gramEnd"/>
-      <w:r>
-        <w:rPr>
-          <w:rFonts w:eastAsia="Times New Roman" w:cstheme="minorHAnsi"/>
-          <w:color w:val="000000"/>
-          <w:szCs w:val="24"/>
-          <w:lang w:eastAsia="en-CA"/>
-        </w:rPr>
-        <w:t xml:space="preserve"> follow the instructions.</w:t>
+        <w:t>and follow the instructions.</w:t>
       </w:r>
     </w:p>
     <w:p>
@@ -8450,7 +7998,7 @@
 </file>
 
 <file path=word/endnotes.xml><?xml version="1.0" encoding="utf-8"?>
-<w:endnotes xmlns:wpc="http://schemas.microsoft.com/office/word/2010/wordprocessingCanvas" xmlns:cx="http://schemas.microsoft.com/office/drawing/2014/chartex" xmlns:cx1="http://schemas.microsoft.com/office/drawing/2015/9/8/chartex" xmlns:mc="http://schemas.openxmlformats.org/markup-compatibility/2006" xmlns:o="urn:schemas-microsoft-com:office:office" xmlns:r="http://schemas.openxmlformats.org/officeDocument/2006/relationships" xmlns:m="http://schemas.openxmlformats.org/officeDocument/2006/math" xmlns:v="urn:schemas-microsoft-com:vml" xmlns:wp14="http://schemas.microsoft.com/office/word/2010/wordprocessingDrawing" xmlns:wp="http://schemas.openxmlformats.org/drawingml/2006/wordprocessingDrawing" xmlns:w10="urn:schemas-microsoft-com:office:word" xmlns:w="http://schemas.openxmlformats.org/wordprocessingml/2006/main" xmlns:w14="http://schemas.microsoft.com/office/word/2010/wordml" xmlns:w15="http://schemas.microsoft.com/office/word/2012/wordml" xmlns:w16se="http://schemas.microsoft.com/office/word/2015/wordml/symex" xmlns:wpg="http://schemas.microsoft.com/office/word/2010/wordprocessingGroup" xmlns:wpi="http://schemas.microsoft.com/office/word/2010/wordprocessingInk" xmlns:wne="http://schemas.microsoft.com/office/word/2006/wordml" xmlns:wps="http://schemas.microsoft.com/office/word/2010/wordprocessingShape" mc:Ignorable="w14 w15 w16se wp14">
+<w:endnotes xmlns:wpc="http://schemas.microsoft.com/office/word/2010/wordprocessingCanvas" xmlns:cx="http://schemas.microsoft.com/office/drawing/2014/chartex" xmlns:cx1="http://schemas.microsoft.com/office/drawing/2015/9/8/chartex" xmlns:cx2="http://schemas.microsoft.com/office/drawing/2015/10/21/chartex" xmlns:cx3="http://schemas.microsoft.com/office/drawing/2016/5/9/chartex" xmlns:cx4="http://schemas.microsoft.com/office/drawing/2016/5/10/chartex" xmlns:cx5="http://schemas.microsoft.com/office/drawing/2016/5/11/chartex" xmlns:cx6="http://schemas.microsoft.com/office/drawing/2016/5/12/chartex" xmlns:cx7="http://schemas.microsoft.com/office/drawing/2016/5/13/chartex" xmlns:cx8="http://schemas.microsoft.com/office/drawing/2016/5/14/chartex" xmlns:mc="http://schemas.openxmlformats.org/markup-compatibility/2006" xmlns:aink="http://schemas.microsoft.com/office/drawing/2016/ink" xmlns:am3d="http://schemas.microsoft.com/office/drawing/2017/model3d" xmlns:o="urn:schemas-microsoft-com:office:office" xmlns:r="http://schemas.openxmlformats.org/officeDocument/2006/relationships" xmlns:m="http://schemas.openxmlformats.org/officeDocument/2006/math" xmlns:v="urn:schemas-microsoft-com:vml" xmlns:wp14="http://schemas.microsoft.com/office/word/2010/wordprocessingDrawing" xmlns:wp="http://schemas.openxmlformats.org/drawingml/2006/wordprocessingDrawing" xmlns:w10="urn:schemas-microsoft-com:office:word" xmlns:w="http://schemas.openxmlformats.org/wordprocessingml/2006/main" xmlns:w14="http://schemas.microsoft.com/office/word/2010/wordml" xmlns:w15="http://schemas.microsoft.com/office/word/2012/wordml" xmlns:w16cid="http://schemas.microsoft.com/office/word/2016/wordml/cid" xmlns:w16se="http://schemas.microsoft.com/office/word/2015/wordml/symex" xmlns:wpg="http://schemas.microsoft.com/office/word/2010/wordprocessingGroup" xmlns:wpi="http://schemas.microsoft.com/office/word/2010/wordprocessingInk" xmlns:wne="http://schemas.microsoft.com/office/word/2006/wordml" xmlns:wps="http://schemas.microsoft.com/office/word/2010/wordprocessingShape" mc:Ignorable="w14 w15 w16se w16cid wp14">
   <w:endnote w:type="separator" w:id="-1">
     <w:p>
       <w:pPr>
@@ -8475,7 +8023,7 @@
 </file>
 
 <file path=word/footnotes.xml><?xml version="1.0" encoding="utf-8"?>
-<w:footnotes xmlns:wpc="http://schemas.microsoft.com/office/word/2010/wordprocessingCanvas" xmlns:cx="http://schemas.microsoft.com/office/drawing/2014/chartex" xmlns:cx1="http://schemas.microsoft.com/office/drawing/2015/9/8/chartex" xmlns:mc="http://schemas.openxmlformats.org/markup-compatibility/2006" xmlns:o="urn:schemas-microsoft-com:office:office" xmlns:r="http://schemas.openxmlformats.org/officeDocument/2006/relationships" xmlns:m="http://schemas.openxmlformats.org/officeDocument/2006/math" xmlns:v="urn:schemas-microsoft-com:vml" xmlns:wp14="http://schemas.microsoft.com/office/word/2010/wordprocessingDrawing" xmlns:wp="http://schemas.openxmlformats.org/drawingml/2006/wordprocessingDrawing" xmlns:w10="urn:schemas-microsoft-com:office:word" xmlns:w="http://schemas.openxmlformats.org/wordprocessingml/2006/main" xmlns:w14="http://schemas.microsoft.com/office/word/2010/wordml" xmlns:w15="http://schemas.microsoft.com/office/word/2012/wordml" xmlns:w16se="http://schemas.microsoft.com/office/word/2015/wordml/symex" xmlns:wpg="http://schemas.microsoft.com/office/word/2010/wordprocessingGroup" xmlns:wpi="http://schemas.microsoft.com/office/word/2010/wordprocessingInk" xmlns:wne="http://schemas.microsoft.com/office/word/2006/wordml" xmlns:wps="http://schemas.microsoft.com/office/word/2010/wordprocessingShape" mc:Ignorable="w14 w15 w16se wp14">
+<w:footnotes xmlns:wpc="http://schemas.microsoft.com/office/word/2010/wordprocessingCanvas" xmlns:cx="http://schemas.microsoft.com/office/drawing/2014/chartex" xmlns:cx1="http://schemas.microsoft.com/office/drawing/2015/9/8/chartex" xmlns:cx2="http://schemas.microsoft.com/office/drawing/2015/10/21/chartex" xmlns:cx3="http://schemas.microsoft.com/office/drawing/2016/5/9/chartex" xmlns:cx4="http://schemas.microsoft.com/office/drawing/2016/5/10/chartex" xmlns:cx5="http://schemas.microsoft.com/office/drawing/2016/5/11/chartex" xmlns:cx6="http://schemas.microsoft.com/office/drawing/2016/5/12/chartex" xmlns:cx7="http://schemas.microsoft.com/office/drawing/2016/5/13/chartex" xmlns:cx8="http://schemas.microsoft.com/office/drawing/2016/5/14/chartex" xmlns:mc="http://schemas.openxmlformats.org/markup-compatibility/2006" xmlns:aink="http://schemas.microsoft.com/office/drawing/2016/ink" xmlns:am3d="http://schemas.microsoft.com/office/drawing/2017/model3d" xmlns:o="urn:schemas-microsoft-com:office:office" xmlns:r="http://schemas.openxmlformats.org/officeDocument/2006/relationships" xmlns:m="http://schemas.openxmlformats.org/officeDocument/2006/math" xmlns:v="urn:schemas-microsoft-com:vml" xmlns:wp14="http://schemas.microsoft.com/office/word/2010/wordprocessingDrawing" xmlns:wp="http://schemas.openxmlformats.org/drawingml/2006/wordprocessingDrawing" xmlns:w10="urn:schemas-microsoft-com:office:word" xmlns:w="http://schemas.openxmlformats.org/wordprocessingml/2006/main" xmlns:w14="http://schemas.microsoft.com/office/word/2010/wordml" xmlns:w15="http://schemas.microsoft.com/office/word/2012/wordml" xmlns:w16cid="http://schemas.microsoft.com/office/word/2016/wordml/cid" xmlns:w16se="http://schemas.microsoft.com/office/word/2015/wordml/symex" xmlns:wpg="http://schemas.microsoft.com/office/word/2010/wordprocessingGroup" xmlns:wpi="http://schemas.microsoft.com/office/word/2010/wordprocessingInk" xmlns:wne="http://schemas.microsoft.com/office/word/2006/wordml" xmlns:wps="http://schemas.microsoft.com/office/word/2010/wordprocessingShape" mc:Ignorable="w14 w15 w16se w16cid wp14">
   <w:footnote w:type="separator" w:id="-1">
     <w:p>
       <w:pPr>
@@ -8500,7 +8048,7 @@
 </file>
 
 <file path=word/header1.xml><?xml version="1.0" encoding="utf-8"?>
-<w:hdr xmlns:wpc="http://schemas.microsoft.com/office/word/2010/wordprocessingCanvas" xmlns:cx="http://schemas.microsoft.com/office/drawing/2014/chartex" xmlns:cx1="http://schemas.microsoft.com/office/drawing/2015/9/8/chartex" xmlns:mc="http://schemas.openxmlformats.org/markup-compatibility/2006" xmlns:o="urn:schemas-microsoft-com:office:office" xmlns:r="http://schemas.openxmlformats.org/officeDocument/2006/relationships" xmlns:m="http://schemas.openxmlformats.org/officeDocument/2006/math" xmlns:v="urn:schemas-microsoft-com:vml" xmlns:wp14="http://schemas.microsoft.com/office/word/2010/wordprocessingDrawing" xmlns:wp="http://schemas.openxmlformats.org/drawingml/2006/wordprocessingDrawing" xmlns:w10="urn:schemas-microsoft-com:office:word" xmlns:w="http://schemas.openxmlformats.org/wordprocessingml/2006/main" xmlns:w14="http://schemas.microsoft.com/office/word/2010/wordml" xmlns:w15="http://schemas.microsoft.com/office/word/2012/wordml" xmlns:w16se="http://schemas.microsoft.com/office/word/2015/wordml/symex" xmlns:wpg="http://schemas.microsoft.com/office/word/2010/wordprocessingGroup" xmlns:wpi="http://schemas.microsoft.com/office/word/2010/wordprocessingInk" xmlns:wne="http://schemas.microsoft.com/office/word/2006/wordml" xmlns:wps="http://schemas.microsoft.com/office/word/2010/wordprocessingShape" mc:Ignorable="w14 w15 w16se wp14">
+<w:hdr xmlns:wpc="http://schemas.microsoft.com/office/word/2010/wordprocessingCanvas" xmlns:cx="http://schemas.microsoft.com/office/drawing/2014/chartex" xmlns:cx1="http://schemas.microsoft.com/office/drawing/2015/9/8/chartex" xmlns:cx2="http://schemas.microsoft.com/office/drawing/2015/10/21/chartex" xmlns:cx3="http://schemas.microsoft.com/office/drawing/2016/5/9/chartex" xmlns:cx4="http://schemas.microsoft.com/office/drawing/2016/5/10/chartex" xmlns:cx5="http://schemas.microsoft.com/office/drawing/2016/5/11/chartex" xmlns:cx6="http://schemas.microsoft.com/office/drawing/2016/5/12/chartex" xmlns:cx7="http://schemas.microsoft.com/office/drawing/2016/5/13/chartex" xmlns:cx8="http://schemas.microsoft.com/office/drawing/2016/5/14/chartex" xmlns:mc="http://schemas.openxmlformats.org/markup-compatibility/2006" xmlns:aink="http://schemas.microsoft.com/office/drawing/2016/ink" xmlns:am3d="http://schemas.microsoft.com/office/drawing/2017/model3d" xmlns:o="urn:schemas-microsoft-com:office:office" xmlns:r="http://schemas.openxmlformats.org/officeDocument/2006/relationships" xmlns:m="http://schemas.openxmlformats.org/officeDocument/2006/math" xmlns:v="urn:schemas-microsoft-com:vml" xmlns:wp14="http://schemas.microsoft.com/office/word/2010/wordprocessingDrawing" xmlns:wp="http://schemas.openxmlformats.org/drawingml/2006/wordprocessingDrawing" xmlns:w10="urn:schemas-microsoft-com:office:word" xmlns:w="http://schemas.openxmlformats.org/wordprocessingml/2006/main" xmlns:w14="http://schemas.microsoft.com/office/word/2010/wordml" xmlns:w15="http://schemas.microsoft.com/office/word/2012/wordml" xmlns:w16cid="http://schemas.microsoft.com/office/word/2016/wordml/cid" xmlns:w16se="http://schemas.microsoft.com/office/word/2015/wordml/symex" xmlns:wpg="http://schemas.microsoft.com/office/word/2010/wordprocessingGroup" xmlns:wpi="http://schemas.microsoft.com/office/word/2010/wordprocessingInk" xmlns:wne="http://schemas.microsoft.com/office/word/2006/wordml" xmlns:wps="http://schemas.microsoft.com/office/word/2010/wordprocessingShape" mc:Ignorable="w14 w15 w16se w16cid wp14">
   <w:sdt>
     <w:sdtPr>
       <w:id w:val="756400652"/>
@@ -8553,7 +8101,7 @@
 </file>
 
 <file path=word/numbering.xml><?xml version="1.0" encoding="utf-8"?>
-<w:numbering xmlns:wpc="http://schemas.microsoft.com/office/word/2010/wordprocessingCanvas" xmlns:cx="http://schemas.microsoft.com/office/drawing/2014/chartex" xmlns:cx1="http://schemas.microsoft.com/office/drawing/2015/9/8/chartex" xmlns:mc="http://schemas.openxmlformats.org/markup-compatibility/2006" xmlns:o="urn:schemas-microsoft-com:office:office" xmlns:r="http://schemas.openxmlformats.org/officeDocument/2006/relationships" xmlns:m="http://schemas.openxmlformats.org/officeDocument/2006/math" xmlns:v="urn:schemas-microsoft-com:vml" xmlns:wp14="http://schemas.microsoft.com/office/word/2010/wordprocessingDrawing" xmlns:wp="http://schemas.openxmlformats.org/drawingml/2006/wordprocessingDrawing" xmlns:w10="urn:schemas-microsoft-com:office:word" xmlns:w="http://schemas.openxmlformats.org/wordprocessingml/2006/main" xmlns:w14="http://schemas.microsoft.com/office/word/2010/wordml" xmlns:w15="http://schemas.microsoft.com/office/word/2012/wordml" xmlns:w16se="http://schemas.microsoft.com/office/word/2015/wordml/symex" xmlns:wpg="http://schemas.microsoft.com/office/word/2010/wordprocessingGroup" xmlns:wpi="http://schemas.microsoft.com/office/word/2010/wordprocessingInk" xmlns:wne="http://schemas.microsoft.com/office/word/2006/wordml" xmlns:wps="http://schemas.microsoft.com/office/word/2010/wordprocessingShape" mc:Ignorable="w14 w15 w16se wp14">
+<w:numbering xmlns:wpc="http://schemas.microsoft.com/office/word/2010/wordprocessingCanvas" xmlns:cx="http://schemas.microsoft.com/office/drawing/2014/chartex" xmlns:cx1="http://schemas.microsoft.com/office/drawing/2015/9/8/chartex" xmlns:cx2="http://schemas.microsoft.com/office/drawing/2015/10/21/chartex" xmlns:cx3="http://schemas.microsoft.com/office/drawing/2016/5/9/chartex" xmlns:cx4="http://schemas.microsoft.com/office/drawing/2016/5/10/chartex" xmlns:cx5="http://schemas.microsoft.com/office/drawing/2016/5/11/chartex" xmlns:cx6="http://schemas.microsoft.com/office/drawing/2016/5/12/chartex" xmlns:cx7="http://schemas.microsoft.com/office/drawing/2016/5/13/chartex" xmlns:cx8="http://schemas.microsoft.com/office/drawing/2016/5/14/chartex" xmlns:mc="http://schemas.openxmlformats.org/markup-compatibility/2006" xmlns:aink="http://schemas.microsoft.com/office/drawing/2016/ink" xmlns:am3d="http://schemas.microsoft.com/office/drawing/2017/model3d" xmlns:o="urn:schemas-microsoft-com:office:office" xmlns:r="http://schemas.openxmlformats.org/officeDocument/2006/relationships" xmlns:m="http://schemas.openxmlformats.org/officeDocument/2006/math" xmlns:v="urn:schemas-microsoft-com:vml" xmlns:wp14="http://schemas.microsoft.com/office/word/2010/wordprocessingDrawing" xmlns:wp="http://schemas.openxmlformats.org/drawingml/2006/wordprocessingDrawing" xmlns:w10="urn:schemas-microsoft-com:office:word" xmlns:w="http://schemas.openxmlformats.org/wordprocessingml/2006/main" xmlns:w14="http://schemas.microsoft.com/office/word/2010/wordml" xmlns:w15="http://schemas.microsoft.com/office/word/2012/wordml" xmlns:w16cid="http://schemas.microsoft.com/office/word/2016/wordml/cid" xmlns:w16se="http://schemas.microsoft.com/office/word/2015/wordml/symex" xmlns:wpg="http://schemas.microsoft.com/office/word/2010/wordprocessingGroup" xmlns:wpi="http://schemas.microsoft.com/office/word/2010/wordprocessingInk" xmlns:wne="http://schemas.microsoft.com/office/word/2006/wordml" xmlns:wps="http://schemas.microsoft.com/office/word/2010/wordprocessingShape" mc:Ignorable="w14 w15 w16se w16cid wp14">
   <w:abstractNum w:abstractNumId="0" w15:restartNumberingAfterBreak="0">
     <w:nsid w:val="00183A8F"/>
     <w:multiLevelType w:val="hybridMultilevel"/>
@@ -10880,7 +10428,7 @@
 </file>
 
 <file path=word/styles.xml><?xml version="1.0" encoding="utf-8"?>
-<w:styles xmlns:mc="http://schemas.openxmlformats.org/markup-compatibility/2006" xmlns:r="http://schemas.openxmlformats.org/officeDocument/2006/relationships" xmlns:w="http://schemas.openxmlformats.org/wordprocessingml/2006/main" xmlns:w14="http://schemas.microsoft.com/office/word/2010/wordml" xmlns:w15="http://schemas.microsoft.com/office/word/2012/wordml" xmlns:w16se="http://schemas.microsoft.com/office/word/2015/wordml/symex" mc:Ignorable="w14 w15 w16se">
+<w:styles xmlns:mc="http://schemas.openxmlformats.org/markup-compatibility/2006" xmlns:r="http://schemas.openxmlformats.org/officeDocument/2006/relationships" xmlns:w="http://schemas.openxmlformats.org/wordprocessingml/2006/main" xmlns:w14="http://schemas.microsoft.com/office/word/2010/wordml" xmlns:w15="http://schemas.microsoft.com/office/word/2012/wordml" xmlns:w16cid="http://schemas.microsoft.com/office/word/2016/wordml/cid" xmlns:w16se="http://schemas.microsoft.com/office/word/2015/wordml/symex" mc:Ignorable="w14 w15 w16se w16cid">
   <w:docDefaults>
     <w:rPrDefault>
       <w:rPr>
@@ -10896,7 +10444,7 @@
       </w:pPr>
     </w:pPrDefault>
   </w:docDefaults>
-  <w:latentStyles w:defLockedState="0" w:defUIPriority="99" w:defSemiHidden="0" w:defUnhideWhenUsed="0" w:defQFormat="0" w:count="371">
+  <w:latentStyles w:defLockedState="0" w:defUIPriority="99" w:defSemiHidden="0" w:defUnhideWhenUsed="0" w:defQFormat="0" w:count="375">
     <w:lsdException w:name="Normal" w:uiPriority="0" w:qFormat="1"/>
     <w:lsdException w:name="heading 1" w:uiPriority="9" w:qFormat="1"/>
     <w:lsdException w:name="heading 2" w:semiHidden="1" w:uiPriority="9" w:unhideWhenUsed="1" w:qFormat="1"/>
@@ -11002,7 +10550,6 @@
     <w:lsdException w:name="HTML Sample" w:semiHidden="1" w:unhideWhenUsed="1"/>
     <w:lsdException w:name="HTML Typewriter" w:semiHidden="1" w:unhideWhenUsed="1"/>
     <w:lsdException w:name="HTML Variable" w:semiHidden="1" w:unhideWhenUsed="1"/>
-    <w:lsdException w:name="Normal Table" w:semiHidden="1" w:unhideWhenUsed="1"/>
     <w:lsdException w:name="annotation subject" w:semiHidden="1" w:unhideWhenUsed="1"/>
     <w:lsdException w:name="No List" w:semiHidden="1" w:unhideWhenUsed="1"/>
     <w:lsdException w:name="Outline List 1" w:semiHidden="1" w:unhideWhenUsed="1"/>
@@ -11046,10 +10593,8 @@
     <w:lsdException w:name="Table Elegant" w:semiHidden="1" w:unhideWhenUsed="1"/>
     <w:lsdException w:name="Table Professional" w:semiHidden="1" w:unhideWhenUsed="1"/>
     <w:lsdException w:name="Table Subtle 1" w:semiHidden="1" w:unhideWhenUsed="1"/>
-    <w:lsdException w:name="Table Subtle 2" w:semiHidden="1" w:unhideWhenUsed="1"/>
     <w:lsdException w:name="Table Web 1" w:semiHidden="1" w:unhideWhenUsed="1"/>
     <w:lsdException w:name="Table Web 2" w:semiHidden="1" w:unhideWhenUsed="1"/>
-    <w:lsdException w:name="Table Web 3" w:semiHidden="1" w:unhideWhenUsed="1"/>
     <w:lsdException w:name="Balloon Text" w:semiHidden="1" w:unhideWhenUsed="1"/>
     <w:lsdException w:name="Table Grid" w:uiPriority="39"/>
     <w:lsdException w:name="Table Theme" w:semiHidden="1" w:unhideWhenUsed="1"/>
@@ -11268,6 +10813,10 @@
     <w:lsdException w:name="List Table 5 Dark Accent 6" w:uiPriority="50"/>
     <w:lsdException w:name="List Table 6 Colorful Accent 6" w:uiPriority="51"/>
     <w:lsdException w:name="List Table 7 Colorful Accent 6" w:uiPriority="52"/>
+    <w:lsdException w:name="Mention" w:semiHidden="1" w:unhideWhenUsed="1"/>
+    <w:lsdException w:name="Smart Hyperlink" w:semiHidden="1" w:unhideWhenUsed="1"/>
+    <w:lsdException w:name="Hashtag" w:semiHidden="1" w:unhideWhenUsed="1"/>
+    <w:lsdException w:name="Unresolved Mention" w:semiHidden="1" w:unhideWhenUsed="1"/>
   </w:latentStyles>
   <w:style w:type="paragraph" w:default="1" w:styleId="Normal">
     <w:name w:val="Normal"/>
@@ -12026,7 +11575,7 @@
 </file>
 
 <file path=customXml/itemProps1.xml><?xml version="1.0" encoding="utf-8"?>
-<ds:datastoreItem xmlns:ds="http://schemas.openxmlformats.org/officeDocument/2006/customXml" ds:itemID="{B685E40F-0707-42C5-BEC8-752555D3F407}">
+<ds:datastoreItem xmlns:ds="http://schemas.openxmlformats.org/officeDocument/2006/customXml" ds:itemID="{8C132B43-1C4E-4EF8-A2D8-B8B12A5A2FA8}">
   <ds:schemaRefs>
     <ds:schemaRef ds:uri="http://schemas.openxmlformats.org/officeDocument/2006/bibliography"/>
   </ds:schemaRefs>

</xml_diff>